<commit_message>
Clarified example in note about 'Clean Architecture'
</commit_message>
<xml_diff>
--- a/Java/Architecture and Design/Architectural approaches/Clean Architecture. Standing on the shoulders of giants.docx
+++ b/Java/Architecture and Design/Architectural approaches/Clean Architecture. Standing on the shoulders of giants.docx
@@ -165,7 +165,25 @@
             <w:sz w:val="24"/>
             <w:szCs w:val="24"/>
           </w:rPr>
-          <w:t>Clean Architecture: Standing on the shoulders of giants</w:t>
+          <w:t xml:space="preserve">Clean Architecture: Standing on the shoulders </w:t>
+        </w:r>
+        <w:r>
+          <w:rPr>
+            <w:rStyle w:val="Hyperlink"/>
+            <w:rFonts w:ascii="Georgia" w:hAnsi="Georgia"/>
+            <w:sz w:val="24"/>
+            <w:szCs w:val="24"/>
+          </w:rPr>
+          <w:t>o</w:t>
+        </w:r>
+        <w:r>
+          <w:rPr>
+            <w:rStyle w:val="Hyperlink"/>
+            <w:rFonts w:ascii="Georgia" w:hAnsi="Georgia"/>
+            <w:sz w:val="24"/>
+            <w:szCs w:val="24"/>
+          </w:rPr>
+          <w:t>f giants</w:t>
         </w:r>
       </w:hyperlink>
       <w:r>
@@ -4396,34 +4414,7 @@
           <w:szCs w:val="28"/>
           <w:lang w:val="ru-RU"/>
         </w:rPr>
-        <w:t xml:space="preserve">Небольшая дополнительная даграмма </w:t>
-      </w:r>
-      <w:r>
-        <w:rPr>
-          <w:rFonts w:ascii="Georgia" w:hAnsi="Georgia"/>
-          <w:sz w:val="28"/>
-          <w:szCs w:val="28"/>
-          <w:lang w:val="ru-RU"/>
-        </w:rPr>
-        <w:t>в нижнем правом углу</w:t>
-      </w:r>
-      <w:r>
-        <w:rPr>
-          <w:rFonts w:ascii="Georgia" w:hAnsi="Georgia"/>
-          <w:sz w:val="28"/>
-          <w:szCs w:val="28"/>
-          <w:lang w:val="ru-RU"/>
-        </w:rPr>
-        <w:t xml:space="preserve"> </w:t>
-      </w:r>
-      <w:r>
-        <w:rPr>
-          <w:rFonts w:ascii="Georgia" w:hAnsi="Georgia"/>
-          <w:sz w:val="28"/>
-          <w:szCs w:val="28"/>
-          <w:lang w:val="ru-RU"/>
-        </w:rPr>
-        <w:t xml:space="preserve">диаграммы </w:t>
+        <w:t xml:space="preserve">Небольшая дополнительная даграмма в нижнем правом углу диаграммы </w:t>
       </w:r>
       <w:r>
         <w:rPr>
@@ -5031,16 +5022,7 @@
           <w:szCs w:val="28"/>
           <w:lang w:val="ru-RU"/>
         </w:rPr>
-        <w:t xml:space="preserve">, </w:t>
-      </w:r>
-      <w:r>
-        <w:rPr>
-          <w:rFonts w:ascii="Georgia" w:hAnsi="Georgia"/>
-          <w:sz w:val="28"/>
-          <w:szCs w:val="28"/>
-          <w:lang w:val="ru-RU"/>
-        </w:rPr>
-        <w:t>“</w:t>
+        <w:t>, “</w:t>
       </w:r>
       <w:r>
         <w:rPr>
@@ -6004,16 +5986,7 @@
           <w:szCs w:val="28"/>
           <w:lang w:val="ru-RU"/>
         </w:rPr>
-        <w:t>”</w:t>
-      </w:r>
-      <w:r>
-        <w:rPr>
-          <w:rFonts w:ascii="Georgia" w:hAnsi="Georgia"/>
-          <w:sz w:val="28"/>
-          <w:szCs w:val="28"/>
-          <w:lang w:val="ru-RU"/>
-        </w:rPr>
-        <w:t xml:space="preserve"> </w:t>
+        <w:t xml:space="preserve">” </w:t>
       </w:r>
       <w:r>
         <w:rPr>
@@ -6881,16 +6854,25 @@
           <w:szCs w:val="28"/>
           <w:lang w:val="ru-RU"/>
         </w:rPr>
-        <w:t>метод которого принимает данные формы записи на п</w:t>
-      </w:r>
-      <w:r>
-        <w:rPr>
-          <w:rFonts w:ascii="Georgia" w:hAnsi="Georgia"/>
-          <w:sz w:val="28"/>
-          <w:szCs w:val="28"/>
-          <w:lang w:val="ru-RU"/>
-        </w:rPr>
-        <w:t>рием к ветеренару. В соответствии с описанием варианта использования (</w:t>
+        <w:t xml:space="preserve">метод которого принимает данные формы </w:t>
+      </w:r>
+      <w:r>
+        <w:rPr>
+          <w:rFonts w:ascii="Georgia" w:hAnsi="Georgia"/>
+          <w:sz w:val="28"/>
+          <w:szCs w:val="28"/>
+          <w:lang w:val="ru-RU"/>
+        </w:rPr>
+        <w:t>создания нового пользователя в сиситеме</w:t>
+      </w:r>
+      <w:r>
+        <w:rPr>
+          <w:rFonts w:ascii="Georgia" w:hAnsi="Georgia"/>
+          <w:sz w:val="28"/>
+          <w:szCs w:val="28"/>
+          <w:lang w:val="ru-RU"/>
+        </w:rPr>
+        <w:t>. В соответствии с описанием варианта использования (</w:t>
       </w:r>
       <w:r>
         <w:rPr>
@@ -6968,7 +6950,61 @@
           <w:lang w:val="ru-RU"/>
         </w:rPr>
         <w:lastRenderedPageBreak/>
-        <w:t>сохранить запись на прием и вернуть клиента на страницу клиента, е</w:t>
+        <w:t xml:space="preserve">сохранить </w:t>
+      </w:r>
+      <w:r>
+        <w:rPr>
+          <w:rFonts w:ascii="Georgia" w:hAnsi="Georgia"/>
+          <w:sz w:val="28"/>
+          <w:szCs w:val="28"/>
+          <w:lang w:val="ru-RU"/>
+        </w:rPr>
+        <w:t>данные нового пользователя</w:t>
+      </w:r>
+      <w:r>
+        <w:rPr>
+          <w:rFonts w:ascii="Georgia" w:hAnsi="Georgia"/>
+          <w:sz w:val="28"/>
+          <w:szCs w:val="28"/>
+          <w:lang w:val="ru-RU"/>
+        </w:rPr>
+        <w:t xml:space="preserve"> и вернуть </w:t>
+      </w:r>
+      <w:r>
+        <w:rPr>
+          <w:rFonts w:ascii="Georgia" w:hAnsi="Georgia"/>
+          <w:sz w:val="28"/>
+          <w:szCs w:val="28"/>
+          <w:lang w:val="ru-RU"/>
+        </w:rPr>
+        <w:t>администратора на страницу</w:t>
+      </w:r>
+      <w:r>
+        <w:rPr>
+          <w:rFonts w:ascii="Georgia" w:hAnsi="Georgia"/>
+          <w:sz w:val="28"/>
+          <w:szCs w:val="28"/>
+          <w:lang w:val="ru-RU"/>
+        </w:rPr>
+        <w:t>,</w:t>
+      </w:r>
+      <w:r>
+        <w:rPr>
+          <w:rFonts w:ascii="Georgia" w:hAnsi="Georgia"/>
+          <w:sz w:val="28"/>
+          <w:szCs w:val="28"/>
+          <w:lang w:val="ru-RU"/>
+        </w:rPr>
+        <w:t xml:space="preserve"> которая отображает всех пользователей системы,</w:t>
+      </w:r>
+      <w:r>
+        <w:rPr>
+          <w:rFonts w:ascii="Georgia" w:hAnsi="Georgia"/>
+          <w:sz w:val="28"/>
+          <w:szCs w:val="28"/>
+          <w:lang w:val="ru-RU"/>
+        </w:rPr>
+        <w:t xml:space="preserve"> е</w:t>
       </w:r>
       <w:r>
         <w:rPr>
@@ -7020,7 +7056,70 @@
           <w:szCs w:val="28"/>
           <w:lang w:val="ru-RU"/>
         </w:rPr>
-        <w:t xml:space="preserve">или вернуть клиента на страницу оформления записи к ветеренару, если форма записи на прием заполнена </w:t>
+        <w:t xml:space="preserve">или вернуть </w:t>
+      </w:r>
+      <w:r>
+        <w:rPr>
+          <w:rFonts w:ascii="Georgia" w:hAnsi="Georgia"/>
+          <w:sz w:val="28"/>
+          <w:szCs w:val="28"/>
+          <w:lang w:val="ru-RU"/>
+        </w:rPr>
+        <w:t xml:space="preserve">администратора </w:t>
+      </w:r>
+      <w:r>
+        <w:rPr>
+          <w:rFonts w:ascii="Georgia" w:hAnsi="Georgia"/>
+          <w:sz w:val="28"/>
+          <w:szCs w:val="28"/>
+          <w:lang w:val="ru-RU"/>
+        </w:rPr>
+        <w:t xml:space="preserve">на страницу </w:t>
+      </w:r>
+      <w:r>
+        <w:rPr>
+          <w:rFonts w:ascii="Georgia" w:hAnsi="Georgia"/>
+          <w:sz w:val="28"/>
+          <w:szCs w:val="28"/>
+          <w:lang w:val="ru-RU"/>
+        </w:rPr>
+        <w:t>с формой</w:t>
+      </w:r>
+      <w:r>
+        <w:rPr>
+          <w:rFonts w:ascii="Georgia" w:hAnsi="Georgia"/>
+          <w:sz w:val="28"/>
+          <w:szCs w:val="28"/>
+          <w:lang w:val="ru-RU"/>
+        </w:rPr>
+        <w:t xml:space="preserve"> </w:t>
+      </w:r>
+      <w:r>
+        <w:rPr>
+          <w:rFonts w:ascii="Georgia" w:hAnsi="Georgia"/>
+          <w:sz w:val="28"/>
+          <w:szCs w:val="28"/>
+          <w:lang w:val="ru-RU"/>
+        </w:rPr>
+        <w:t>создания нового пользователя</w:t>
+      </w:r>
+      <w:r>
+        <w:rPr>
+          <w:rFonts w:ascii="Georgia" w:hAnsi="Georgia"/>
+          <w:sz w:val="28"/>
+          <w:szCs w:val="28"/>
+          <w:lang w:val="ru-RU"/>
+        </w:rPr>
+        <w:t>,</w:t>
+      </w:r>
+      <w:r>
+        <w:rPr>
+          <w:rFonts w:ascii="Georgia" w:hAnsi="Georgia"/>
+          <w:sz w:val="28"/>
+          <w:szCs w:val="28"/>
+          <w:lang w:val="ru-RU"/>
+        </w:rPr>
+        <w:t xml:space="preserve"> если форма заполнена </w:t>
       </w:r>
       <w:r>
         <w:rPr>
@@ -7058,16 +7157,7 @@
           <w:szCs w:val="28"/>
           <w:lang w:val="ru-RU"/>
         </w:rPr>
-        <w:t xml:space="preserve">В данном случае </w:t>
-      </w:r>
-      <w:r>
-        <w:rPr>
-          <w:rFonts w:ascii="Georgia" w:hAnsi="Georgia"/>
-          <w:sz w:val="28"/>
-          <w:szCs w:val="28"/>
-          <w:lang w:val="ru-RU"/>
-        </w:rPr>
-        <w:t xml:space="preserve">интерфейс </w:t>
+        <w:t xml:space="preserve">В данном случае интерфейс </w:t>
       </w:r>
       <w:r>
         <w:rPr>
@@ -7272,9 +7362,9 @@
         </w:rPr>
         <w:drawing>
           <wp:inline distT="0" distB="0" distL="0" distR="0">
-            <wp:extent cx="6867525" cy="647700"/>
+            <wp:extent cx="2714625" cy="895350"/>
             <wp:effectExtent l="0" t="0" r="9525" b="0"/>
-            <wp:docPr id="6" name="Picture 6"/>
+            <wp:docPr id="2" name="Picture 2"/>
             <wp:cNvGraphicFramePr>
               <a:graphicFrameLocks xmlns:a="http://schemas.openxmlformats.org/drawingml/2006/main" noChangeAspect="1"/>
             </wp:cNvGraphicFramePr>
@@ -7282,7 +7372,7 @@
               <a:graphicData uri="http://schemas.openxmlformats.org/drawingml/2006/picture">
                 <pic:pic xmlns:pic="http://schemas.openxmlformats.org/drawingml/2006/picture">
                   <pic:nvPicPr>
-                    <pic:cNvPr id="0" name="Picture 4"/>
+                    <pic:cNvPr id="0" name="Picture 1"/>
                     <pic:cNvPicPr>
                       <a:picLocks noChangeAspect="1" noChangeArrowheads="1"/>
                     </pic:cNvPicPr>
@@ -7303,7 +7393,7 @@
                   <pic:spPr bwMode="auto">
                     <a:xfrm>
                       <a:off x="0" y="0"/>
-                      <a:ext cx="6867525" cy="647700"/>
+                      <a:ext cx="2714625" cy="895350"/>
                     </a:xfrm>
                     <a:prstGeom prst="rect">
                       <a:avLst/>
@@ -7385,9 +7475,9 @@
         </w:rPr>
         <w:drawing>
           <wp:inline distT="0" distB="0" distL="0" distR="0">
-            <wp:extent cx="6867525" cy="2400300"/>
-            <wp:effectExtent l="0" t="0" r="9525" b="0"/>
-            <wp:docPr id="7" name="Picture 7"/>
+            <wp:extent cx="4438650" cy="3571875"/>
+            <wp:effectExtent l="0" t="0" r="0" b="9525"/>
+            <wp:docPr id="10" name="Picture 10"/>
             <wp:cNvGraphicFramePr>
               <a:graphicFrameLocks xmlns:a="http://schemas.openxmlformats.org/drawingml/2006/main" noChangeAspect="1"/>
             </wp:cNvGraphicFramePr>
@@ -7395,7 +7485,7 @@
               <a:graphicData uri="http://schemas.openxmlformats.org/drawingml/2006/picture">
                 <pic:pic xmlns:pic="http://schemas.openxmlformats.org/drawingml/2006/picture">
                   <pic:nvPicPr>
-                    <pic:cNvPr id="0" name="Picture 5"/>
+                    <pic:cNvPr id="0" name="Picture 2"/>
                     <pic:cNvPicPr>
                       <a:picLocks noChangeAspect="1" noChangeArrowheads="1"/>
                     </pic:cNvPicPr>
@@ -7416,7 +7506,7 @@
                   <pic:spPr bwMode="auto">
                     <a:xfrm>
                       <a:off x="0" y="0"/>
-                      <a:ext cx="6867525" cy="2400300"/>
+                      <a:ext cx="4438650" cy="3571875"/>
                     </a:xfrm>
                     <a:prstGeom prst="rect">
                       <a:avLst/>
@@ -7448,6 +7538,51 @@
           <w:rFonts w:ascii="Georgia" w:hAnsi="Georgia"/>
           <w:sz w:val="28"/>
           <w:szCs w:val="28"/>
+          <w:lang w:val="ru-RU"/>
+        </w:rPr>
+        <w:t xml:space="preserve">Далее интерфейс </w:t>
+      </w:r>
+      <w:r>
+        <w:rPr>
+          <w:rFonts w:ascii="Georgia" w:hAnsi="Georgia"/>
+          <w:sz w:val="28"/>
+          <w:szCs w:val="28"/>
+        </w:rPr>
+        <w:t>Boundary</w:t>
+      </w:r>
+      <w:r>
+        <w:rPr>
+          <w:rFonts w:ascii="Georgia" w:hAnsi="Georgia"/>
+          <w:sz w:val="28"/>
+          <w:szCs w:val="28"/>
+          <w:lang w:val="ru-RU"/>
+        </w:rPr>
+        <w:t xml:space="preserve"> </w:t>
+      </w:r>
+      <w:r>
+        <w:rPr>
+          <w:rFonts w:ascii="Consolas" w:hAnsi="Consolas"/>
+          <w:sz w:val="24"/>
+          <w:szCs w:val="24"/>
+          <w:highlight w:val="lightGray"/>
+          <w:lang w:val="ru-RU"/>
+        </w:rPr>
+        <w:t>UserService</w:t>
+      </w:r>
+      <w:r>
+        <w:rPr>
+          <w:rFonts w:ascii="Georgia" w:hAnsi="Georgia"/>
+          <w:sz w:val="28"/>
+          <w:szCs w:val="28"/>
+          <w:lang w:val="ru-RU"/>
+        </w:rPr>
+        <w:t xml:space="preserve">, который реализуется </w:t>
+      </w:r>
+      <w:r>
+        <w:rPr>
+          <w:rFonts w:ascii="Georgia" w:hAnsi="Georgia"/>
+          <w:sz w:val="28"/>
+          <w:szCs w:val="28"/>
         </w:rPr>
         <w:t>INTERACTOR</w:t>
       </w:r>
@@ -7458,16 +7593,26 @@
           <w:szCs w:val="28"/>
           <w:lang w:val="ru-RU"/>
         </w:rPr>
-        <w:t xml:space="preserve"> (</w:t>
+        <w:t>’</w:t>
+      </w:r>
+      <w:r>
+        <w:rPr>
+          <w:rFonts w:ascii="Georgia" w:hAnsi="Georgia"/>
+          <w:sz w:val="28"/>
+          <w:szCs w:val="28"/>
+          <w:lang w:val="ru-RU"/>
+        </w:rPr>
+        <w:t xml:space="preserve">ом </w:t>
       </w:r>
       <w:proofErr w:type="spellStart"/>
       <w:r>
         <w:rPr>
-          <w:rFonts w:ascii="Georgia" w:hAnsi="Georgia"/>
-          <w:sz w:val="28"/>
-          <w:szCs w:val="28"/>
-        </w:rPr>
-        <w:t>VisitService</w:t>
+          <w:rFonts w:ascii="Consolas" w:hAnsi="Consolas"/>
+          <w:sz w:val="24"/>
+          <w:szCs w:val="24"/>
+          <w:highlight w:val="lightGray"/>
+        </w:rPr>
+        <w:t>UserServiceImpl</w:t>
       </w:r>
       <w:proofErr w:type="spellEnd"/>
       <w:r>
@@ -7477,7 +7622,7 @@
           <w:szCs w:val="28"/>
           <w:lang w:val="ru-RU"/>
         </w:rPr>
-        <w:t xml:space="preserve">) </w:t>
+        <w:t xml:space="preserve"> </w:t>
       </w:r>
       <w:r>
         <w:rPr>
@@ -7517,51 +7662,169 @@
       </w:r>
       <w:r>
         <w:rPr>
-          <w:rFonts w:ascii="Georgia" w:hAnsi="Georgia"/>
-          <w:sz w:val="28"/>
-          <w:szCs w:val="28"/>
+          <w:rFonts w:ascii="Consolas" w:hAnsi="Consolas"/>
+          <w:sz w:val="28"/>
+          <w:szCs w:val="28"/>
+          <w:highlight w:val="lightGray"/>
           <w:lang w:val="ru-RU"/>
         </w:rPr>
         <w:t>.</w:t>
       </w:r>
       <w:proofErr w:type="spellStart"/>
-      <w:proofErr w:type="gramStart"/>
-      <w:r>
-        <w:rPr>
-          <w:rFonts w:ascii="Georgia" w:hAnsi="Georgia"/>
-          <w:sz w:val="28"/>
-          <w:szCs w:val="28"/>
-        </w:rPr>
-        <w:t>scheduleNewVisit</w:t>
+      <w:r>
+        <w:rPr>
+          <w:rFonts w:ascii="Consolas" w:hAnsi="Consolas"/>
+          <w:sz w:val="24"/>
+          <w:szCs w:val="24"/>
+          <w:highlight w:val="lightGray"/>
+        </w:rPr>
+        <w:t>addUser</w:t>
       </w:r>
       <w:proofErr w:type="spellEnd"/>
       <w:r>
         <w:rPr>
-          <w:rFonts w:ascii="Georgia" w:hAnsi="Georgia"/>
-          <w:sz w:val="28"/>
-          <w:szCs w:val="28"/>
-          <w:lang w:val="ru-RU"/>
-        </w:rPr>
-        <w:t>(</w:t>
-      </w:r>
-      <w:proofErr w:type="gramEnd"/>
-      <w:r>
-        <w:rPr>
-          <w:rFonts w:ascii="Georgia" w:hAnsi="Georgia"/>
-          <w:sz w:val="28"/>
-          <w:szCs w:val="28"/>
-          <w:lang w:val="ru-RU"/>
-        </w:rPr>
-        <w:t xml:space="preserve">), </w:t>
-      </w:r>
-      <w:r>
-        <w:rPr>
-          <w:rFonts w:ascii="Georgia" w:hAnsi="Georgia"/>
-          <w:sz w:val="28"/>
-          <w:szCs w:val="28"/>
-          <w:lang w:val="ru-RU"/>
-        </w:rPr>
-        <w:t xml:space="preserve">который согласно пункту 3, принимает в качестве параметров </w:t>
+          <w:rFonts w:ascii="Consolas" w:hAnsi="Consolas"/>
+          <w:sz w:val="28"/>
+          <w:szCs w:val="28"/>
+          <w:highlight w:val="lightGray"/>
+          <w:lang w:val="ru-RU"/>
+        </w:rPr>
+        <w:t>()</w:t>
+      </w:r>
+      <w:r>
+        <w:rPr>
+          <w:rFonts w:ascii="Georgia" w:hAnsi="Georgia"/>
+          <w:sz w:val="28"/>
+          <w:szCs w:val="28"/>
+          <w:lang w:val="ru-RU"/>
+        </w:rPr>
+        <w:t xml:space="preserve">, </w:t>
+      </w:r>
+      <w:r>
+        <w:rPr>
+          <w:rFonts w:ascii="Georgia" w:hAnsi="Georgia"/>
+          <w:sz w:val="28"/>
+          <w:szCs w:val="28"/>
+          <w:lang w:val="ru-RU"/>
+        </w:rPr>
+        <w:t>который</w:t>
+      </w:r>
+      <w:r>
+        <w:rPr>
+          <w:rFonts w:ascii="Georgia" w:hAnsi="Georgia"/>
+          <w:sz w:val="28"/>
+          <w:szCs w:val="28"/>
+          <w:lang w:val="ru-RU"/>
+        </w:rPr>
+        <w:t xml:space="preserve"> </w:t>
+      </w:r>
+      <w:r>
+        <w:rPr>
+          <w:rFonts w:ascii="Georgia" w:hAnsi="Georgia"/>
+          <w:sz w:val="28"/>
+          <w:szCs w:val="28"/>
+          <w:lang w:val="ru-RU"/>
+        </w:rPr>
+        <w:t>согласно</w:t>
+      </w:r>
+      <w:r>
+        <w:rPr>
+          <w:rFonts w:ascii="Georgia" w:hAnsi="Georgia"/>
+          <w:sz w:val="28"/>
+          <w:szCs w:val="28"/>
+          <w:lang w:val="ru-RU"/>
+        </w:rPr>
+        <w:t xml:space="preserve"> </w:t>
+      </w:r>
+      <w:r>
+        <w:rPr>
+          <w:rFonts w:ascii="Georgia" w:hAnsi="Georgia"/>
+          <w:sz w:val="28"/>
+          <w:szCs w:val="28"/>
+          <w:lang w:val="ru-RU"/>
+        </w:rPr>
+        <w:t>пункту</w:t>
+      </w:r>
+      <w:r>
+        <w:rPr>
+          <w:rFonts w:ascii="Georgia" w:hAnsi="Georgia"/>
+          <w:sz w:val="28"/>
+          <w:szCs w:val="28"/>
+          <w:lang w:val="ru-RU"/>
+        </w:rPr>
+        <w:t xml:space="preserve"> 3, </w:t>
+      </w:r>
+      <w:r>
+        <w:rPr>
+          <w:rFonts w:ascii="Georgia" w:hAnsi="Georgia"/>
+          <w:sz w:val="28"/>
+          <w:szCs w:val="28"/>
+          <w:lang w:val="ru-RU"/>
+        </w:rPr>
+        <w:t>принимает</w:t>
+      </w:r>
+      <w:r>
+        <w:rPr>
+          <w:rFonts w:ascii="Georgia" w:hAnsi="Georgia"/>
+          <w:sz w:val="28"/>
+          <w:szCs w:val="28"/>
+          <w:lang w:val="ru-RU"/>
+        </w:rPr>
+        <w:t xml:space="preserve"> </w:t>
+      </w:r>
+      <w:r>
+        <w:rPr>
+          <w:rFonts w:ascii="Georgia" w:hAnsi="Georgia"/>
+          <w:sz w:val="28"/>
+          <w:szCs w:val="28"/>
+          <w:lang w:val="ru-RU"/>
+        </w:rPr>
+        <w:t>в</w:t>
+      </w:r>
+      <w:r>
+        <w:rPr>
+          <w:rFonts w:ascii="Georgia" w:hAnsi="Georgia"/>
+          <w:sz w:val="28"/>
+          <w:szCs w:val="28"/>
+          <w:lang w:val="ru-RU"/>
+        </w:rPr>
+        <w:t xml:space="preserve"> </w:t>
+      </w:r>
+      <w:r>
+        <w:rPr>
+          <w:rFonts w:ascii="Georgia" w:hAnsi="Georgia"/>
+          <w:sz w:val="28"/>
+          <w:szCs w:val="28"/>
+          <w:lang w:val="ru-RU"/>
+        </w:rPr>
+        <w:t>качестве</w:t>
+      </w:r>
+      <w:r>
+        <w:rPr>
+          <w:rFonts w:ascii="Georgia" w:hAnsi="Georgia"/>
+          <w:sz w:val="28"/>
+          <w:szCs w:val="28"/>
+          <w:lang w:val="ru-RU"/>
+        </w:rPr>
+        <w:t xml:space="preserve"> </w:t>
+      </w:r>
+      <w:r>
+        <w:rPr>
+          <w:rFonts w:ascii="Georgia" w:hAnsi="Georgia"/>
+          <w:sz w:val="28"/>
+          <w:szCs w:val="28"/>
+          <w:lang w:val="ru-RU"/>
+        </w:rPr>
+        <w:t>параметров</w:t>
+      </w:r>
+      <w:r>
+        <w:rPr>
+          <w:rFonts w:ascii="Georgia" w:hAnsi="Georgia"/>
+          <w:sz w:val="28"/>
+          <w:szCs w:val="28"/>
+          <w:lang w:val="ru-RU"/>
+        </w:rPr>
+        <w:t xml:space="preserve"> </w:t>
       </w:r>
       <w:r>
         <w:rPr>
@@ -7595,42 +7858,43 @@
           <w:szCs w:val="28"/>
           <w:lang w:val="ru-RU"/>
         </w:rPr>
-        <w:t xml:space="preserve"> (</w:t>
-      </w:r>
-      <w:r>
-        <w:rPr>
-          <w:rFonts w:ascii="Georgia" w:hAnsi="Georgia"/>
-          <w:sz w:val="28"/>
-          <w:szCs w:val="28"/>
-        </w:rPr>
-        <w:t>Visit</w:t>
-      </w:r>
-      <w:r>
-        <w:rPr>
-          <w:rFonts w:ascii="Georgia" w:hAnsi="Georgia"/>
-          <w:sz w:val="28"/>
-          <w:szCs w:val="28"/>
-          <w:lang w:val="ru-RU"/>
-        </w:rPr>
-        <w:t>)</w:t>
-      </w:r>
-      <w:r>
-        <w:rPr>
-          <w:rFonts w:ascii="Georgia" w:hAnsi="Georgia"/>
-          <w:sz w:val="28"/>
-          <w:szCs w:val="28"/>
-          <w:lang w:val="ru-RU"/>
-        </w:rPr>
-        <w:t xml:space="preserve"> </w:t>
-      </w:r>
-      <w:r>
-        <w:rPr>
-          <w:rFonts w:ascii="Georgia" w:hAnsi="Georgia"/>
-          <w:sz w:val="28"/>
-          <w:szCs w:val="28"/>
-          <w:lang w:val="ru-RU"/>
-        </w:rPr>
-        <w:t xml:space="preserve">и </w:t>
+        <w:t xml:space="preserve"> </w:t>
+      </w:r>
+      <w:r>
+        <w:rPr>
+          <w:rFonts w:ascii="Consolas" w:hAnsi="Consolas"/>
+          <w:sz w:val="24"/>
+          <w:szCs w:val="24"/>
+          <w:highlight w:val="lightGray"/>
+        </w:rPr>
+        <w:t>User</w:t>
+      </w:r>
+      <w:r>
+        <w:rPr>
+          <w:rFonts w:ascii="Georgia" w:hAnsi="Georgia"/>
+          <w:sz w:val="28"/>
+          <w:szCs w:val="28"/>
+          <w:lang w:val="ru-RU"/>
+        </w:rPr>
+        <w:t xml:space="preserve"> </w:t>
+      </w:r>
+      <w:r>
+        <w:rPr>
+          <w:rFonts w:ascii="Georgia" w:hAnsi="Georgia"/>
+          <w:sz w:val="28"/>
+          <w:szCs w:val="28"/>
+          <w:lang w:val="ru-RU"/>
+        </w:rPr>
+        <w:t>и</w:t>
+      </w:r>
+      <w:r>
+        <w:rPr>
+          <w:rFonts w:ascii="Georgia" w:hAnsi="Georgia"/>
+          <w:sz w:val="28"/>
+          <w:szCs w:val="28"/>
+          <w:lang w:val="ru-RU"/>
+        </w:rPr>
+        <w:t xml:space="preserve"> </w:t>
       </w:r>
       <w:r>
         <w:rPr>
@@ -7647,16 +7911,17 @@
           <w:szCs w:val="28"/>
           <w:lang w:val="ru-RU"/>
         </w:rPr>
-        <w:t xml:space="preserve"> (</w:t>
+        <w:t xml:space="preserve"> </w:t>
       </w:r>
       <w:proofErr w:type="spellStart"/>
       <w:r>
         <w:rPr>
-          <w:rFonts w:ascii="Georgia" w:hAnsi="Georgia"/>
-          <w:sz w:val="28"/>
-          <w:szCs w:val="28"/>
-        </w:rPr>
-        <w:t>UserInterfacePort</w:t>
+          <w:rFonts w:ascii="Consolas" w:hAnsi="Consolas"/>
+          <w:sz w:val="24"/>
+          <w:szCs w:val="24"/>
+          <w:highlight w:val="lightGray"/>
+        </w:rPr>
+        <w:t>UsersPresenter</w:t>
       </w:r>
       <w:proofErr w:type="spellEnd"/>
       <w:r>
@@ -7675,7 +7940,34 @@
           <w:szCs w:val="28"/>
           <w:lang w:val="ru-RU"/>
         </w:rPr>
-        <w:t xml:space="preserve">который реализуется </w:t>
+        <w:t>который</w:t>
+      </w:r>
+      <w:r>
+        <w:rPr>
+          <w:rFonts w:ascii="Georgia" w:hAnsi="Georgia"/>
+          <w:sz w:val="28"/>
+          <w:szCs w:val="28"/>
+          <w:lang w:val="ru-RU"/>
+        </w:rPr>
+        <w:t xml:space="preserve"> </w:t>
+      </w:r>
+      <w:r>
+        <w:rPr>
+          <w:rFonts w:ascii="Georgia" w:hAnsi="Georgia"/>
+          <w:sz w:val="28"/>
+          <w:szCs w:val="28"/>
+          <w:lang w:val="ru-RU"/>
+        </w:rPr>
+        <w:t>реализуется</w:t>
+      </w:r>
+      <w:r>
+        <w:rPr>
+          <w:rFonts w:ascii="Georgia" w:hAnsi="Georgia"/>
+          <w:sz w:val="28"/>
+          <w:szCs w:val="28"/>
+          <w:lang w:val="ru-RU"/>
+        </w:rPr>
+        <w:t xml:space="preserve"> </w:t>
       </w:r>
       <w:r>
         <w:rPr>
@@ -7712,43 +8004,17 @@
         </w:rPr>
         <w:t xml:space="preserve"> </w:t>
       </w:r>
-      <w:r>
-        <w:rPr>
-          <w:rFonts w:ascii="Georgia" w:hAnsi="Georgia"/>
-          <w:sz w:val="28"/>
-          <w:szCs w:val="28"/>
-          <w:lang w:val="ru-RU"/>
-        </w:rPr>
-        <w:t>(</w:t>
-      </w:r>
       <w:proofErr w:type="spellStart"/>
       <w:r>
         <w:rPr>
-          <w:rFonts w:ascii="Georgia" w:hAnsi="Georgia"/>
-          <w:sz w:val="28"/>
-          <w:szCs w:val="28"/>
-        </w:rPr>
-        <w:t>ViewNameUiAdapter</w:t>
+          <w:rFonts w:ascii="Consolas" w:hAnsi="Consolas"/>
+          <w:sz w:val="24"/>
+          <w:szCs w:val="24"/>
+          <w:highlight w:val="lightGray"/>
+        </w:rPr>
+        <w:t>UsersPresenterImpl</w:t>
       </w:r>
       <w:proofErr w:type="spellEnd"/>
-      <w:r>
-        <w:rPr>
-          <w:rFonts w:ascii="Georgia" w:hAnsi="Georgia"/>
-          <w:sz w:val="28"/>
-          <w:szCs w:val="28"/>
-          <w:lang w:val="ru-RU"/>
-        </w:rPr>
-        <w:t>)</w:t>
-      </w:r>
-      <w:r>
-        <w:rPr>
-          <w:rFonts w:ascii="Georgia" w:hAnsi="Georgia"/>
-          <w:sz w:val="28"/>
-          <w:szCs w:val="28"/>
-          <w:lang w:val="ru-RU"/>
-        </w:rPr>
-        <w:t>)</w:t>
-      </w:r>
     </w:p>
     <w:p>
       <w:pPr>
@@ -7767,11 +8033,12 @@
           <w:sz w:val="28"/>
           <w:szCs w:val="28"/>
         </w:rPr>
+        <w:lastRenderedPageBreak/>
         <w:drawing>
           <wp:inline distT="0" distB="0" distL="0" distR="0">
-            <wp:extent cx="6867525" cy="2266950"/>
-            <wp:effectExtent l="0" t="0" r="9525" b="0"/>
-            <wp:docPr id="8" name="Picture 8"/>
+            <wp:extent cx="5895975" cy="733425"/>
+            <wp:effectExtent l="0" t="0" r="9525" b="9525"/>
+            <wp:docPr id="12" name="Picture 12"/>
             <wp:cNvGraphicFramePr>
               <a:graphicFrameLocks xmlns:a="http://schemas.openxmlformats.org/drawingml/2006/main" noChangeAspect="1"/>
             </wp:cNvGraphicFramePr>
@@ -7779,7 +8046,7 @@
               <a:graphicData uri="http://schemas.openxmlformats.org/drawingml/2006/picture">
                 <pic:pic xmlns:pic="http://schemas.openxmlformats.org/drawingml/2006/picture">
                   <pic:nvPicPr>
-                    <pic:cNvPr id="0" name="Picture 6"/>
+                    <pic:cNvPr id="0" name="Picture 4"/>
                     <pic:cNvPicPr>
                       <a:picLocks noChangeAspect="1" noChangeArrowheads="1"/>
                     </pic:cNvPicPr>
@@ -7800,7 +8067,7 @@
                   <pic:spPr bwMode="auto">
                     <a:xfrm>
                       <a:off x="0" y="0"/>
-                      <a:ext cx="6867525" cy="2266950"/>
+                      <a:ext cx="5895975" cy="733425"/>
                     </a:xfrm>
                     <a:prstGeom prst="rect">
                       <a:avLst/>
@@ -7830,151 +8097,15 @@
       <w:r>
         <w:rPr>
           <w:rFonts w:ascii="Georgia" w:hAnsi="Georgia"/>
-          <w:sz w:val="28"/>
-          <w:szCs w:val="28"/>
-          <w:lang w:val="ru-RU"/>
-        </w:rPr>
-        <w:lastRenderedPageBreak/>
-        <w:t xml:space="preserve">Метод </w:t>
-      </w:r>
-      <w:r>
-        <w:rPr>
-          <w:rFonts w:ascii="Georgia" w:hAnsi="Georgia"/>
-          <w:sz w:val="28"/>
-          <w:szCs w:val="28"/>
-        </w:rPr>
-        <w:t>Controller</w:t>
-      </w:r>
-      <w:r>
-        <w:rPr>
-          <w:rFonts w:ascii="Georgia" w:hAnsi="Georgia"/>
-          <w:sz w:val="28"/>
-          <w:szCs w:val="28"/>
-          <w:lang w:val="ru-RU"/>
-        </w:rPr>
-        <w:t>’</w:t>
-      </w:r>
-      <w:r>
-        <w:rPr>
-          <w:rFonts w:ascii="Georgia" w:hAnsi="Georgia"/>
-          <w:sz w:val="28"/>
-          <w:szCs w:val="28"/>
-        </w:rPr>
-        <w:t>a</w:t>
-      </w:r>
-      <w:r>
-        <w:rPr>
-          <w:rFonts w:ascii="Georgia" w:hAnsi="Georgia"/>
-          <w:sz w:val="28"/>
-          <w:szCs w:val="28"/>
-          <w:lang w:val="ru-RU"/>
-        </w:rPr>
-        <w:t xml:space="preserve">, который использует </w:t>
-      </w:r>
-      <w:r>
-        <w:rPr>
-          <w:rFonts w:ascii="Georgia" w:hAnsi="Georgia"/>
-          <w:sz w:val="28"/>
-          <w:szCs w:val="28"/>
-        </w:rPr>
-        <w:t>INTERACTOR</w:t>
-      </w:r>
-      <w:r>
-        <w:rPr>
-          <w:rFonts w:ascii="Georgia" w:hAnsi="Georgia"/>
-          <w:sz w:val="28"/>
-          <w:szCs w:val="28"/>
-          <w:lang w:val="ru-RU"/>
-        </w:rPr>
-        <w:t xml:space="preserve"> и </w:t>
-      </w:r>
-      <w:r>
-        <w:rPr>
-          <w:rFonts w:ascii="Georgia" w:hAnsi="Georgia"/>
-          <w:sz w:val="28"/>
-          <w:szCs w:val="28"/>
-          <w:lang w:val="ru-RU"/>
-        </w:rPr>
-        <w:t>вызывает</w:t>
-      </w:r>
-      <w:r>
-        <w:rPr>
-          <w:rFonts w:ascii="Georgia" w:hAnsi="Georgia"/>
-          <w:sz w:val="28"/>
-          <w:szCs w:val="28"/>
-          <w:lang w:val="ru-RU"/>
-        </w:rPr>
-        <w:t xml:space="preserve"> его метод </w:t>
-      </w:r>
-      <w:r>
-        <w:rPr>
-          <w:rFonts w:ascii="Georgia" w:hAnsi="Georgia"/>
-          <w:sz w:val="28"/>
-          <w:szCs w:val="28"/>
-          <w:lang w:val="ru-RU"/>
-        </w:rPr>
-        <w:t>.</w:t>
-      </w:r>
-      <w:proofErr w:type="spellStart"/>
-      <w:r>
-        <w:rPr>
-          <w:rFonts w:ascii="Georgia" w:hAnsi="Georgia"/>
-          <w:sz w:val="28"/>
-          <w:szCs w:val="28"/>
-        </w:rPr>
-        <w:t>scheduleNewVisit</w:t>
-      </w:r>
-      <w:proofErr w:type="spellEnd"/>
-      <w:r>
-        <w:rPr>
-          <w:rFonts w:ascii="Georgia" w:hAnsi="Georgia"/>
-          <w:sz w:val="28"/>
-          <w:szCs w:val="28"/>
-          <w:lang w:val="ru-RU"/>
-        </w:rPr>
-        <w:t>()</w:t>
-      </w:r>
-      <w:r>
-        <w:rPr>
-          <w:rFonts w:ascii="Georgia" w:hAnsi="Georgia"/>
-          <w:sz w:val="28"/>
-          <w:szCs w:val="28"/>
-          <w:lang w:val="ru-RU"/>
-        </w:rPr>
-        <w:t>,</w:t>
-      </w:r>
-      <w:r>
-        <w:rPr>
-          <w:rFonts w:ascii="Georgia" w:hAnsi="Georgia"/>
-          <w:sz w:val="28"/>
-          <w:szCs w:val="28"/>
-          <w:lang w:val="ru-RU"/>
-        </w:rPr>
-        <w:t xml:space="preserve"> будет иметь следующий вид:</w:t>
-      </w:r>
-    </w:p>
-    <w:p>
-      <w:pPr>
-        <w:spacing w:line="360" w:lineRule="auto"/>
-        <w:rPr>
-          <w:rFonts w:ascii="Georgia" w:hAnsi="Georgia"/>
-          <w:sz w:val="28"/>
-          <w:szCs w:val="28"/>
-          <w:lang w:val="ru-RU"/>
-        </w:rPr>
-      </w:pPr>
-      <w:r>
-        <w:rPr>
-          <w:rFonts w:ascii="Georgia" w:hAnsi="Georgia"/>
           <w:noProof/>
           <w:sz w:val="28"/>
           <w:szCs w:val="28"/>
         </w:rPr>
         <w:drawing>
           <wp:inline distT="0" distB="0" distL="0" distR="0">
-            <wp:extent cx="6867525" cy="885825"/>
+            <wp:extent cx="4391025" cy="3609975"/>
             <wp:effectExtent l="0" t="0" r="9525" b="9525"/>
-            <wp:docPr id="9" name="Picture 9"/>
+            <wp:docPr id="13" name="Picture 13"/>
             <wp:cNvGraphicFramePr>
               <a:graphicFrameLocks xmlns:a="http://schemas.openxmlformats.org/drawingml/2006/main" noChangeAspect="1"/>
             </wp:cNvGraphicFramePr>
@@ -7982,7 +8113,7 @@
               <a:graphicData uri="http://schemas.openxmlformats.org/drawingml/2006/picture">
                 <pic:pic xmlns:pic="http://schemas.openxmlformats.org/drawingml/2006/picture">
                   <pic:nvPicPr>
-                    <pic:cNvPr id="0" name="Picture 7"/>
+                    <pic:cNvPr id="0" name="Picture 5"/>
                     <pic:cNvPicPr>
                       <a:picLocks noChangeAspect="1" noChangeArrowheads="1"/>
                     </pic:cNvPicPr>
@@ -8003,7 +8134,7 @@
                   <pic:spPr bwMode="auto">
                     <a:xfrm>
                       <a:off x="0" y="0"/>
-                      <a:ext cx="6867525" cy="885825"/>
+                      <a:ext cx="4391025" cy="3609975"/>
                     </a:xfrm>
                     <a:prstGeom prst="rect">
                       <a:avLst/>
@@ -8037,128 +8168,7 @@
           <w:szCs w:val="28"/>
           <w:lang w:val="ru-RU"/>
         </w:rPr>
-        <w:t xml:space="preserve">Как можно заметить в данном примере не использеутся </w:t>
-      </w:r>
-      <w:r>
-        <w:rPr>
-          <w:rFonts w:ascii="Georgia" w:hAnsi="Georgia"/>
-          <w:sz w:val="28"/>
-          <w:szCs w:val="28"/>
-        </w:rPr>
-        <w:t>Boundary</w:t>
-      </w:r>
-      <w:r>
-        <w:rPr>
-          <w:rFonts w:ascii="Georgia" w:hAnsi="Georgia"/>
-          <w:sz w:val="28"/>
-          <w:szCs w:val="28"/>
-          <w:lang w:val="ru-RU"/>
-        </w:rPr>
-        <w:t xml:space="preserve"> </w:t>
-      </w:r>
-      <w:r>
-        <w:rPr>
-          <w:rFonts w:ascii="Georgia" w:hAnsi="Georgia"/>
-          <w:sz w:val="28"/>
-          <w:szCs w:val="28"/>
-          <w:lang w:val="ru-RU"/>
-        </w:rPr>
-        <w:t>(</w:t>
-      </w:r>
-      <w:r>
-        <w:rPr>
-          <w:rFonts w:ascii="Georgia" w:hAnsi="Georgia"/>
-          <w:sz w:val="28"/>
-          <w:szCs w:val="28"/>
-          <w:lang w:val="ru-RU"/>
-        </w:rPr>
-        <w:t>“</w:t>
-      </w:r>
-      <w:r>
-        <w:rPr>
-          <w:rFonts w:ascii="Georgia" w:hAnsi="Georgia"/>
-          <w:sz w:val="28"/>
-          <w:szCs w:val="28"/>
-        </w:rPr>
-        <w:t>Use</w:t>
-      </w:r>
-      <w:r>
-        <w:rPr>
-          <w:rFonts w:ascii="Georgia" w:hAnsi="Georgia"/>
-          <w:sz w:val="28"/>
-          <w:szCs w:val="28"/>
-          <w:lang w:val="ru-RU"/>
-        </w:rPr>
-        <w:t xml:space="preserve"> </w:t>
-      </w:r>
-      <w:r>
-        <w:rPr>
-          <w:rFonts w:ascii="Georgia" w:hAnsi="Georgia"/>
-          <w:sz w:val="28"/>
-          <w:szCs w:val="28"/>
-        </w:rPr>
-        <w:t>Case</w:t>
-      </w:r>
-      <w:r>
-        <w:rPr>
-          <w:rFonts w:ascii="Georgia" w:hAnsi="Georgia"/>
-          <w:sz w:val="28"/>
-          <w:szCs w:val="28"/>
-          <w:lang w:val="ru-RU"/>
-        </w:rPr>
-        <w:t xml:space="preserve"> </w:t>
-      </w:r>
-      <w:r>
-        <w:rPr>
-          <w:rFonts w:ascii="Georgia" w:hAnsi="Georgia"/>
-          <w:sz w:val="28"/>
-          <w:szCs w:val="28"/>
-        </w:rPr>
-        <w:t>Input</w:t>
-      </w:r>
-      <w:r>
-        <w:rPr>
-          <w:rFonts w:ascii="Georgia" w:hAnsi="Georgia"/>
-          <w:sz w:val="28"/>
-          <w:szCs w:val="28"/>
-          <w:lang w:val="ru-RU"/>
-        </w:rPr>
-        <w:t xml:space="preserve"> </w:t>
-      </w:r>
-      <w:r>
-        <w:rPr>
-          <w:rFonts w:ascii="Georgia" w:hAnsi="Georgia"/>
-          <w:sz w:val="28"/>
-          <w:szCs w:val="28"/>
-        </w:rPr>
-        <w:t>port</w:t>
-      </w:r>
-      <w:r>
-        <w:rPr>
-          <w:rFonts w:ascii="Georgia" w:hAnsi="Georgia"/>
-          <w:sz w:val="28"/>
-          <w:szCs w:val="28"/>
-          <w:lang w:val="ru-RU"/>
-        </w:rPr>
-        <w:t xml:space="preserve">” </w:t>
-      </w:r>
-      <w:r>
-        <w:rPr>
-          <w:rFonts w:ascii="Georgia" w:hAnsi="Georgia"/>
-          <w:sz w:val="28"/>
-          <w:szCs w:val="28"/>
-          <w:lang w:val="ru-RU"/>
-        </w:rPr>
-        <w:t>на дополнительной маленькой диаграмме</w:t>
-      </w:r>
-      <w:r>
-        <w:rPr>
-          <w:rFonts w:ascii="Georgia" w:hAnsi="Georgia"/>
-          <w:sz w:val="28"/>
-          <w:szCs w:val="28"/>
-          <w:lang w:val="ru-RU"/>
-        </w:rPr>
-        <w:t xml:space="preserve">), а вместо этого </w:t>
+        <w:t xml:space="preserve">Метод </w:t>
       </w:r>
       <w:r>
         <w:rPr>
@@ -8175,72 +8185,126 @@
           <w:szCs w:val="28"/>
           <w:lang w:val="ru-RU"/>
         </w:rPr>
-        <w:t xml:space="preserve"> </w:t>
-      </w:r>
-      <w:r>
-        <w:rPr>
-          <w:rFonts w:ascii="Georgia" w:hAnsi="Georgia"/>
-          <w:sz w:val="28"/>
-          <w:szCs w:val="28"/>
-          <w:lang w:val="ru-RU"/>
-        </w:rPr>
-        <w:t xml:space="preserve">использует </w:t>
+        <w:t>’</w:t>
+      </w:r>
+      <w:r>
+        <w:rPr>
+          <w:rFonts w:ascii="Georgia" w:hAnsi="Georgia"/>
+          <w:sz w:val="28"/>
+          <w:szCs w:val="28"/>
+        </w:rPr>
+        <w:t>a</w:t>
+      </w:r>
+      <w:r>
+        <w:rPr>
+          <w:rFonts w:ascii="Georgia" w:hAnsi="Georgia"/>
+          <w:sz w:val="28"/>
+          <w:szCs w:val="28"/>
+          <w:lang w:val="ru-RU"/>
+        </w:rPr>
+        <w:t xml:space="preserve">, который использует </w:t>
+      </w:r>
+      <w:r>
+        <w:rPr>
+          <w:rFonts w:ascii="Georgia" w:hAnsi="Georgia"/>
+          <w:sz w:val="28"/>
+          <w:szCs w:val="28"/>
+        </w:rPr>
+        <w:t>INTERACTOR</w:t>
+      </w:r>
+      <w:r>
+        <w:rPr>
+          <w:rFonts w:ascii="Georgia" w:hAnsi="Georgia"/>
+          <w:sz w:val="28"/>
+          <w:szCs w:val="28"/>
+          <w:lang w:val="ru-RU"/>
+        </w:rPr>
+        <w:t xml:space="preserve"> и </w:t>
+      </w:r>
+      <w:r>
+        <w:rPr>
+          <w:rFonts w:ascii="Georgia" w:hAnsi="Georgia"/>
+          <w:sz w:val="28"/>
+          <w:szCs w:val="28"/>
+          <w:lang w:val="ru-RU"/>
+        </w:rPr>
+        <w:t>вызывает</w:t>
+      </w:r>
+      <w:r>
+        <w:rPr>
+          <w:rFonts w:ascii="Georgia" w:hAnsi="Georgia"/>
+          <w:sz w:val="28"/>
+          <w:szCs w:val="28"/>
+          <w:lang w:val="ru-RU"/>
+        </w:rPr>
+        <w:t xml:space="preserve"> его метод</w:t>
+      </w:r>
+      <w:r>
+        <w:rPr>
+          <w:rFonts w:ascii="Georgia" w:hAnsi="Georgia"/>
+          <w:sz w:val="28"/>
+          <w:szCs w:val="28"/>
+          <w:lang w:val="ru-RU"/>
+        </w:rPr>
+        <w:t xml:space="preserve"> </w:t>
+      </w:r>
+      <w:r>
+        <w:rPr>
+          <w:rFonts w:ascii="Georgia" w:hAnsi="Georgia"/>
+          <w:sz w:val="28"/>
+          <w:szCs w:val="28"/>
+          <w:lang w:val="ru-RU"/>
+        </w:rPr>
+        <w:t xml:space="preserve"> </w:t>
+      </w:r>
+      <w:r>
+        <w:rPr>
+          <w:rFonts w:ascii="Consolas" w:hAnsi="Consolas"/>
+          <w:sz w:val="28"/>
+          <w:szCs w:val="28"/>
+          <w:highlight w:val="lightGray"/>
+          <w:lang w:val="ru-RU"/>
+        </w:rPr>
+        <w:t>.</w:t>
       </w:r>
       <w:proofErr w:type="spellStart"/>
       <w:r>
         <w:rPr>
-          <w:rFonts w:ascii="Georgia" w:hAnsi="Georgia"/>
-          <w:sz w:val="28"/>
-          <w:szCs w:val="28"/>
-        </w:rPr>
-        <w:t>VisitService</w:t>
+          <w:rFonts w:ascii="Consolas" w:hAnsi="Consolas"/>
+          <w:sz w:val="24"/>
+          <w:szCs w:val="24"/>
+          <w:highlight w:val="lightGray"/>
+        </w:rPr>
+        <w:t>addUser</w:t>
       </w:r>
       <w:proofErr w:type="spellEnd"/>
       <w:r>
         <w:rPr>
-          <w:rFonts w:ascii="Georgia" w:hAnsi="Georgia"/>
-          <w:sz w:val="28"/>
-          <w:szCs w:val="28"/>
-          <w:lang w:val="ru-RU"/>
-        </w:rPr>
-        <w:t xml:space="preserve"> </w:t>
-      </w:r>
-      <w:r>
-        <w:rPr>
-          <w:rFonts w:ascii="Georgia" w:hAnsi="Georgia"/>
-          <w:sz w:val="28"/>
-          <w:szCs w:val="28"/>
-          <w:lang w:val="ru-RU"/>
-        </w:rPr>
-        <w:t xml:space="preserve">напрямую. В данном случае это сделано для упрощения, т.к. мы не собираемся подменять </w:t>
-      </w:r>
-      <w:proofErr w:type="spellStart"/>
-      <w:r>
-        <w:rPr>
-          <w:rFonts w:ascii="Georgia" w:hAnsi="Georgia"/>
-          <w:sz w:val="28"/>
-          <w:szCs w:val="28"/>
-        </w:rPr>
-        <w:t>VisitService</w:t>
-      </w:r>
-      <w:proofErr w:type="spellEnd"/>
-      <w:r>
-        <w:rPr>
-          <w:rFonts w:ascii="Georgia" w:hAnsi="Georgia"/>
-          <w:sz w:val="28"/>
-          <w:szCs w:val="28"/>
-          <w:lang w:val="ru-RU"/>
-        </w:rPr>
-        <w:t xml:space="preserve"> какой-то другой реализацией</w:t>
-      </w:r>
-      <w:r>
-        <w:rPr>
-          <w:rFonts w:ascii="Georgia" w:hAnsi="Georgia"/>
-          <w:sz w:val="28"/>
-          <w:szCs w:val="28"/>
-          <w:lang w:val="ru-RU"/>
-        </w:rPr>
-        <w:t>.</w:t>
+          <w:rFonts w:ascii="Consolas" w:hAnsi="Consolas"/>
+          <w:sz w:val="28"/>
+          <w:szCs w:val="28"/>
+          <w:highlight w:val="lightGray"/>
+          <w:lang w:val="ru-RU"/>
+        </w:rPr>
+        <w:t>()</w:t>
+      </w:r>
+      <w:r>
+        <w:rPr>
+          <w:rFonts w:ascii="Georgia" w:hAnsi="Georgia"/>
+          <w:sz w:val="28"/>
+          <w:szCs w:val="28"/>
+          <w:lang w:val="ru-RU"/>
+        </w:rPr>
+        <w:t>,</w:t>
+      </w:r>
+      <w:r>
+        <w:rPr>
+          <w:rFonts w:ascii="Georgia" w:hAnsi="Georgia"/>
+          <w:sz w:val="28"/>
+          <w:szCs w:val="28"/>
+          <w:lang w:val="ru-RU"/>
+        </w:rPr>
+        <w:t xml:space="preserve"> будет иметь следующий вид:</w:t>
       </w:r>
     </w:p>
     <w:p>
@@ -8256,11 +8320,58 @@
       <w:r>
         <w:rPr>
           <w:rFonts w:ascii="Georgia" w:hAnsi="Georgia"/>
-          <w:sz w:val="28"/>
-          <w:szCs w:val="28"/>
-          <w:lang w:val="ru-RU"/>
-        </w:rPr>
-        <w:t xml:space="preserve"> </w:t>
+          <w:noProof/>
+          <w:sz w:val="28"/>
+          <w:szCs w:val="28"/>
+        </w:rPr>
+        <w:drawing>
+          <wp:inline distT="0" distB="0" distL="0" distR="0">
+            <wp:extent cx="5143500" cy="2466975"/>
+            <wp:effectExtent l="0" t="0" r="0" b="9525"/>
+            <wp:docPr id="14" name="Picture 14"/>
+            <wp:cNvGraphicFramePr>
+              <a:graphicFrameLocks xmlns:a="http://schemas.openxmlformats.org/drawingml/2006/main" noChangeAspect="1"/>
+            </wp:cNvGraphicFramePr>
+            <a:graphic xmlns:a="http://schemas.openxmlformats.org/drawingml/2006/main">
+              <a:graphicData uri="http://schemas.openxmlformats.org/drawingml/2006/picture">
+                <pic:pic xmlns:pic="http://schemas.openxmlformats.org/drawingml/2006/picture">
+                  <pic:nvPicPr>
+                    <pic:cNvPr id="0" name="Picture 6"/>
+                    <pic:cNvPicPr>
+                      <a:picLocks noChangeAspect="1" noChangeArrowheads="1"/>
+                    </pic:cNvPicPr>
+                  </pic:nvPicPr>
+                  <pic:blipFill>
+                    <a:blip r:embed="rId14">
+                      <a:extLst>
+                        <a:ext uri="{28A0092B-C50C-407E-A947-70E740481C1C}">
+                          <a14:useLocalDpi xmlns:a14="http://schemas.microsoft.com/office/drawing/2010/main" val="0"/>
+                        </a:ext>
+                      </a:extLst>
+                    </a:blip>
+                    <a:srcRect/>
+                    <a:stretch>
+                      <a:fillRect/>
+                    </a:stretch>
+                  </pic:blipFill>
+                  <pic:spPr bwMode="auto">
+                    <a:xfrm>
+                      <a:off x="0" y="0"/>
+                      <a:ext cx="5143500" cy="2466975"/>
+                    </a:xfrm>
+                    <a:prstGeom prst="rect">
+                      <a:avLst/>
+                    </a:prstGeom>
+                    <a:noFill/>
+                    <a:ln>
+                      <a:noFill/>
+                    </a:ln>
+                  </pic:spPr>
+                </pic:pic>
+              </a:graphicData>
+            </a:graphic>
+          </wp:inline>
+        </w:drawing>
       </w:r>
     </w:p>
     <w:p>
@@ -8357,17 +8468,90 @@
           <w:szCs w:val="28"/>
           <w:lang w:val="ru-RU"/>
         </w:rPr>
-        <w:t>,</w:t>
-      </w:r>
-      <w:r>
-        <w:rPr>
-          <w:rFonts w:ascii="Georgia" w:hAnsi="Georgia"/>
-          <w:sz w:val="28"/>
-          <w:szCs w:val="28"/>
-          <w:lang w:val="ru-RU"/>
-        </w:rPr>
-        <w:t xml:space="preserve"> который заполняется данными.</w:t>
-      </w:r>
+        <w:t xml:space="preserve">, который заполняется </w:t>
+      </w:r>
+      <w:r>
+        <w:rPr>
+          <w:rFonts w:ascii="Georgia" w:hAnsi="Georgia"/>
+          <w:sz w:val="28"/>
+          <w:szCs w:val="28"/>
+          <w:lang w:val="ru-RU"/>
+        </w:rPr>
+        <w:lastRenderedPageBreak/>
+        <w:t>данными.</w:t>
+      </w:r>
+      <w:r>
+        <w:rPr>
+          <w:rFonts w:ascii="Georgia" w:hAnsi="Georgia"/>
+          <w:sz w:val="28"/>
+          <w:szCs w:val="28"/>
+          <w:lang w:val="ru-RU"/>
+        </w:rPr>
+        <w:t xml:space="preserve"> </w:t>
+      </w:r>
+      <w:r>
+        <w:rPr>
+          <w:rFonts w:ascii="Georgia" w:hAnsi="Georgia"/>
+          <w:sz w:val="28"/>
+          <w:szCs w:val="28"/>
+          <w:lang w:val="ru-RU"/>
+        </w:rPr>
+        <w:t>Т.е.</w:t>
+      </w:r>
+      <w:r>
+        <w:rPr>
+          <w:rFonts w:ascii="Georgia" w:hAnsi="Georgia"/>
+          <w:sz w:val="28"/>
+          <w:szCs w:val="28"/>
+          <w:lang w:val="ru-RU"/>
+        </w:rPr>
+        <w:t xml:space="preserve"> </w:t>
+      </w:r>
+      <w:r>
+        <w:rPr>
+          <w:rFonts w:ascii="Georgia" w:hAnsi="Georgia"/>
+          <w:sz w:val="28"/>
+          <w:szCs w:val="28"/>
+          <w:lang w:val="ru-RU"/>
+        </w:rPr>
+        <w:t xml:space="preserve">обзанности по обработке запроса клиента и принятию решения о форме ответа должны быть назначены </w:t>
+      </w:r>
+      <w:r>
+        <w:rPr>
+          <w:rFonts w:ascii="Georgia" w:hAnsi="Georgia"/>
+          <w:sz w:val="28"/>
+          <w:szCs w:val="28"/>
+        </w:rPr>
+        <w:t>Controller</w:t>
+      </w:r>
+      <w:r>
+        <w:rPr>
+          <w:rFonts w:ascii="Georgia" w:hAnsi="Georgia"/>
+          <w:sz w:val="28"/>
+          <w:szCs w:val="28"/>
+          <w:lang w:val="ru-RU"/>
+        </w:rPr>
+        <w:t>’</w:t>
+      </w:r>
+      <w:r>
+        <w:rPr>
+          <w:rFonts w:ascii="Georgia" w:hAnsi="Georgia"/>
+          <w:sz w:val="28"/>
+          <w:szCs w:val="28"/>
+        </w:rPr>
+        <w:t>y</w:t>
+      </w:r>
+      <w:r>
+        <w:rPr>
+          <w:rFonts w:ascii="Georgia" w:hAnsi="Georgia"/>
+          <w:sz w:val="28"/>
+          <w:szCs w:val="28"/>
+          <w:lang w:val="ru-RU"/>
+        </w:rPr>
+        <w:t>.</w:t>
+      </w:r>
+      <w:bookmarkStart w:id="0" w:name="_GoBack"/>
+      <w:bookmarkEnd w:id="0"/>
       <w:r>
         <w:rPr>
           <w:rFonts w:ascii="Georgia" w:hAnsi="Georgia"/>
@@ -8612,25 +8796,7 @@
           <w:szCs w:val="28"/>
           <w:lang w:val="ru-RU"/>
         </w:rPr>
-        <w:t xml:space="preserve">показыает нам как все эти </w:t>
-      </w:r>
-      <w:r>
-        <w:rPr>
-          <w:rFonts w:ascii="Georgia" w:hAnsi="Georgia"/>
-          <w:sz w:val="28"/>
-          <w:szCs w:val="28"/>
-          <w:lang w:val="ru-RU"/>
-        </w:rPr>
-        <w:t>концепции, правила, понятия и шаблоны</w:t>
-      </w:r>
-      <w:r>
-        <w:rPr>
-          <w:rFonts w:ascii="Georgia" w:hAnsi="Georgia"/>
-          <w:sz w:val="28"/>
-          <w:szCs w:val="28"/>
-          <w:lang w:val="ru-RU"/>
-        </w:rPr>
-        <w:t xml:space="preserve"> </w:t>
+        <w:t xml:space="preserve">показыает нам как все эти концепции, правила, понятия и шаблоны </w:t>
       </w:r>
       <w:r>
         <w:rPr>
@@ -8650,8 +8816,6 @@
         </w:rPr>
         <w:t xml:space="preserve"> для того, чтобы предоставить нам способ создания сложных и в тоже время легко поддерживаемых и легко расширяемых программых продуктов.</w:t>
       </w:r>
-      <w:bookmarkStart w:id="0" w:name="_GoBack"/>
-      <w:bookmarkEnd w:id="0"/>
     </w:p>
     <w:sectPr>
       <w:pgSz w:w="12240" w:h="15840"/>

</xml_diff>

<commit_message>
Added proof of concept for 'Clean Architecture'
</commit_message>
<xml_diff>
--- a/Java/Architecture and Design/Architectural approaches/Clean Architecture. Standing on the shoulders of giants.docx
+++ b/Java/Architecture and Design/Architectural approaches/Clean Architecture. Standing on the shoulders of giants.docx
@@ -27,8 +27,72 @@
           <w:sz w:val="60"/>
           <w:szCs w:val="60"/>
         </w:rPr>
-        <w:t>Clean Architecture: стоя на плечах гигантов</w:t>
-      </w:r>
+        <w:t xml:space="preserve">Clean Architecture: </w:t>
+      </w:r>
+      <w:proofErr w:type="spellStart"/>
+      <w:r>
+        <w:rPr>
+          <w:rFonts w:ascii="Georgia" w:hAnsi="Georgia"/>
+          <w:sz w:val="60"/>
+          <w:szCs w:val="60"/>
+        </w:rPr>
+        <w:t>стоя</w:t>
+      </w:r>
+      <w:proofErr w:type="spellEnd"/>
+      <w:r>
+        <w:rPr>
+          <w:rFonts w:ascii="Georgia" w:hAnsi="Georgia"/>
+          <w:sz w:val="60"/>
+          <w:szCs w:val="60"/>
+        </w:rPr>
+        <w:t xml:space="preserve"> </w:t>
+      </w:r>
+      <w:proofErr w:type="spellStart"/>
+      <w:r>
+        <w:rPr>
+          <w:rFonts w:ascii="Georgia" w:hAnsi="Georgia"/>
+          <w:sz w:val="60"/>
+          <w:szCs w:val="60"/>
+        </w:rPr>
+        <w:t>на</w:t>
+      </w:r>
+      <w:proofErr w:type="spellEnd"/>
+      <w:r>
+        <w:rPr>
+          <w:rFonts w:ascii="Georgia" w:hAnsi="Georgia"/>
+          <w:sz w:val="60"/>
+          <w:szCs w:val="60"/>
+        </w:rPr>
+        <w:t xml:space="preserve"> </w:t>
+      </w:r>
+      <w:proofErr w:type="spellStart"/>
+      <w:r>
+        <w:rPr>
+          <w:rFonts w:ascii="Georgia" w:hAnsi="Georgia"/>
+          <w:sz w:val="60"/>
+          <w:szCs w:val="60"/>
+        </w:rPr>
+        <w:t>плечах</w:t>
+      </w:r>
+      <w:proofErr w:type="spellEnd"/>
+      <w:r>
+        <w:rPr>
+          <w:rFonts w:ascii="Georgia" w:hAnsi="Georgia"/>
+          <w:sz w:val="60"/>
+          <w:szCs w:val="60"/>
+        </w:rPr>
+        <w:t xml:space="preserve"> </w:t>
+      </w:r>
+      <w:proofErr w:type="spellStart"/>
+      <w:r>
+        <w:rPr>
+          <w:rFonts w:ascii="Georgia" w:hAnsi="Georgia"/>
+          <w:sz w:val="60"/>
+          <w:szCs w:val="60"/>
+        </w:rPr>
+        <w:t>гигантов</w:t>
+      </w:r>
+      <w:proofErr w:type="spellEnd"/>
     </w:p>
     <w:p>
       <w:pPr>
@@ -112,23 +176,61 @@
         </w:rPr>
         <w:t xml:space="preserve"> (</w:t>
       </w:r>
-      <w:hyperlink r:id="rId6" w:history="1">
-        <w:r>
-          <w:rPr>
-            <w:rStyle w:val="Hyperlink"/>
-            <w:rFonts w:ascii="Georgia" w:hAnsi="Georgia"/>
-            <w:sz w:val="24"/>
-            <w:szCs w:val="24"/>
-          </w:rPr>
-          <w:t>Herberto Graca</w:t>
-        </w:r>
-      </w:hyperlink>
-      <w:r>
-        <w:rPr>
+      <w:proofErr w:type="spellStart"/>
+      <w:r>
+        <w:fldChar w:fldCharType="begin"/>
+      </w:r>
+      <w:r>
+        <w:instrText xml:space="preserve"> HYPERLINK "https://herbertograca.com/" </w:instrText>
+      </w:r>
+      <w:r>
+        <w:fldChar w:fldCharType="separate"/>
+      </w:r>
+      <w:r>
+        <w:rPr>
+          <w:rStyle w:val="Hyperlink"/>
           <w:rFonts w:ascii="Georgia" w:hAnsi="Georgia"/>
           <w:sz w:val="24"/>
           <w:szCs w:val="24"/>
         </w:rPr>
+        <w:t>Herberto</w:t>
+      </w:r>
+      <w:proofErr w:type="spellEnd"/>
+      <w:r>
+        <w:rPr>
+          <w:rStyle w:val="Hyperlink"/>
+          <w:rFonts w:ascii="Georgia" w:hAnsi="Georgia"/>
+          <w:sz w:val="24"/>
+          <w:szCs w:val="24"/>
+        </w:rPr>
+        <w:t xml:space="preserve"> </w:t>
+      </w:r>
+      <w:proofErr w:type="spellStart"/>
+      <w:r>
+        <w:rPr>
+          <w:rStyle w:val="Hyperlink"/>
+          <w:rFonts w:ascii="Georgia" w:hAnsi="Georgia"/>
+          <w:sz w:val="24"/>
+          <w:szCs w:val="24"/>
+        </w:rPr>
+        <w:t>Graca</w:t>
+      </w:r>
+      <w:proofErr w:type="spellEnd"/>
+      <w:r>
+        <w:rPr>
+          <w:rStyle w:val="Hyperlink"/>
+          <w:rFonts w:ascii="Georgia" w:hAnsi="Georgia"/>
+          <w:sz w:val="24"/>
+          <w:szCs w:val="24"/>
+        </w:rPr>
+        <w:fldChar w:fldCharType="end"/>
+      </w:r>
+      <w:r>
+        <w:rPr>
+          <w:rFonts w:ascii="Georgia" w:hAnsi="Georgia"/>
+          <w:sz w:val="24"/>
+          <w:szCs w:val="24"/>
+        </w:rPr>
         <w:t>)</w:t>
       </w:r>
     </w:p>
@@ -298,18 +400,137 @@
         </w:rPr>
         <w:t xml:space="preserve"> в 2012 году </w:t>
       </w:r>
-      <w:hyperlink r:id="rId7" w:history="1">
-        <w:r>
-          <w:rPr>
-            <w:rStyle w:val="Hyperlink"/>
-            <w:rFonts w:ascii="Georgia" w:hAnsi="Georgia"/>
-            <w:sz w:val="28"/>
-            <w:szCs w:val="28"/>
-            <w:lang w:val="ru-RU"/>
-          </w:rPr>
-          <w:t>в данной статье</w:t>
-        </w:r>
-      </w:hyperlink>
+      <w:r>
+        <w:fldChar w:fldCharType="begin"/>
+      </w:r>
+      <w:r>
+        <w:rPr>
+          <w:lang w:val="ru-RU"/>
+        </w:rPr>
+        <w:instrText xml:space="preserve"> </w:instrText>
+      </w:r>
+      <w:r>
+        <w:instrText>HYPERLINK</w:instrText>
+      </w:r>
+      <w:r>
+        <w:rPr>
+          <w:lang w:val="ru-RU"/>
+        </w:rPr>
+        <w:instrText xml:space="preserve"> "</w:instrText>
+      </w:r>
+      <w:r>
+        <w:instrText>https</w:instrText>
+      </w:r>
+      <w:r>
+        <w:rPr>
+          <w:lang w:val="ru-RU"/>
+        </w:rPr>
+        <w:instrText>://8</w:instrText>
+      </w:r>
+      <w:r>
+        <w:instrText>thlight</w:instrText>
+      </w:r>
+      <w:r>
+        <w:rPr>
+          <w:lang w:val="ru-RU"/>
+        </w:rPr>
+        <w:instrText>.</w:instrText>
+      </w:r>
+      <w:r>
+        <w:instrText>com</w:instrText>
+      </w:r>
+      <w:r>
+        <w:rPr>
+          <w:lang w:val="ru-RU"/>
+        </w:rPr>
+        <w:instrText>/</w:instrText>
+      </w:r>
+      <w:r>
+        <w:instrText>blog</w:instrText>
+      </w:r>
+      <w:r>
+        <w:rPr>
+          <w:lang w:val="ru-RU"/>
+        </w:rPr>
+        <w:instrText>/</w:instrText>
+      </w:r>
+      <w:r>
+        <w:instrText>uncle</w:instrText>
+      </w:r>
+      <w:r>
+        <w:rPr>
+          <w:lang w:val="ru-RU"/>
+        </w:rPr>
+        <w:instrText>-</w:instrText>
+      </w:r>
+      <w:r>
+        <w:instrText>bob</w:instrText>
+      </w:r>
+      <w:r>
+        <w:rPr>
+          <w:lang w:val="ru-RU"/>
+        </w:rPr>
+        <w:instrText>/2012/08/13/</w:instrText>
+      </w:r>
+      <w:r>
+        <w:instrText>the</w:instrText>
+      </w:r>
+      <w:r>
+        <w:rPr>
+          <w:lang w:val="ru-RU"/>
+        </w:rPr>
+        <w:instrText>-</w:instrText>
+      </w:r>
+      <w:r>
+        <w:instrText>clean</w:instrText>
+      </w:r>
+      <w:r>
+        <w:rPr>
+          <w:lang w:val="ru-RU"/>
+        </w:rPr>
+        <w:instrText>-</w:instrText>
+      </w:r>
+      <w:r>
+        <w:instrText>architecture</w:instrText>
+      </w:r>
+      <w:r>
+        <w:rPr>
+          <w:lang w:val="ru-RU"/>
+        </w:rPr>
+        <w:instrText>.</w:instrText>
+      </w:r>
+      <w:r>
+        <w:instrText>html</w:instrText>
+      </w:r>
+      <w:r>
+        <w:rPr>
+          <w:lang w:val="ru-RU"/>
+        </w:rPr>
+        <w:instrText xml:space="preserve">" </w:instrText>
+      </w:r>
+      <w:r>
+        <w:fldChar w:fldCharType="separate"/>
+      </w:r>
+      <w:r>
+        <w:rPr>
+          <w:rStyle w:val="Hyperlink"/>
+          <w:rFonts w:ascii="Georgia" w:hAnsi="Georgia"/>
+          <w:sz w:val="28"/>
+          <w:szCs w:val="28"/>
+          <w:lang w:val="ru-RU"/>
+        </w:rPr>
+        <w:t>в данной статье</w:t>
+      </w:r>
+      <w:r>
+        <w:rPr>
+          <w:rStyle w:val="Hyperlink"/>
+          <w:rFonts w:ascii="Georgia" w:hAnsi="Georgia"/>
+          <w:sz w:val="28"/>
+          <w:szCs w:val="28"/>
+          <w:lang w:val="ru-RU"/>
+        </w:rPr>
+        <w:fldChar w:fldCharType="end"/>
+      </w:r>
       <w:r>
         <w:rPr>
           <w:rFonts w:ascii="Georgia" w:hAnsi="Georgia"/>
@@ -803,7 +1024,7 @@
                     </pic:cNvPicPr>
                   </pic:nvPicPr>
                   <pic:blipFill>
-                    <a:blip r:embed="rId8">
+                    <a:blip r:embed="rId6">
                       <a:extLst>
                         <a:ext uri="{28A0092B-C50C-407E-A947-70E740481C1C}">
                           <a14:useLocalDpi xmlns:a14="http://schemas.microsoft.com/office/drawing/2010/main" val="0"/>
@@ -1073,7 +1294,7 @@
                     </pic:cNvPicPr>
                   </pic:nvPicPr>
                   <pic:blipFill>
-                    <a:blip r:embed="rId9">
+                    <a:blip r:embed="rId7">
                       <a:extLst>
                         <a:ext uri="{28A0092B-C50C-407E-A947-70E740481C1C}">
                           <a14:useLocalDpi xmlns:a14="http://schemas.microsoft.com/office/drawing/2010/main" val="0"/>
@@ -1184,7 +1405,7 @@
                     </pic:cNvPicPr>
                   </pic:nvPicPr>
                   <pic:blipFill>
-                    <a:blip r:embed="rId10">
+                    <a:blip r:embed="rId8">
                       <a:extLst>
                         <a:ext uri="{28A0092B-C50C-407E-A947-70E740481C1C}">
                           <a14:useLocalDpi xmlns:a14="http://schemas.microsoft.com/office/drawing/2010/main" val="0"/>
@@ -4288,7 +4509,7 @@
                     </pic:cNvPicPr>
                   </pic:nvPicPr>
                   <pic:blipFill>
-                    <a:blip r:embed="rId11">
+                    <a:blip r:embed="rId9">
                       <a:extLst>
                         <a:ext uri="{28A0092B-C50C-407E-A947-70E740481C1C}">
                           <a14:useLocalDpi xmlns:a14="http://schemas.microsoft.com/office/drawing/2010/main" val="0"/>
@@ -5385,6 +5606,42 @@
           <w:szCs w:val="28"/>
           <w:lang w:val="ru-RU"/>
         </w:rPr>
+        <w:t>/</w:t>
+      </w:r>
+      <w:proofErr w:type="spellStart"/>
+      <w:r>
+        <w:rPr>
+          <w:rFonts w:ascii="Georgia" w:hAnsi="Georgia"/>
+          <w:sz w:val="28"/>
+          <w:szCs w:val="28"/>
+        </w:rPr>
+        <w:t>UseCase</w:t>
+      </w:r>
+      <w:proofErr w:type="spellEnd"/>
+      <w:r>
+        <w:rPr>
+          <w:rFonts w:ascii="Georgia" w:hAnsi="Georgia"/>
+          <w:sz w:val="28"/>
+          <w:szCs w:val="28"/>
+          <w:lang w:val="ru-RU"/>
+        </w:rPr>
+        <w:t>’</w:t>
+      </w:r>
+      <w:r>
+        <w:rPr>
+          <w:rFonts w:ascii="Georgia" w:hAnsi="Georgia"/>
+          <w:sz w:val="28"/>
+          <w:szCs w:val="28"/>
+        </w:rPr>
+        <w:t>a</w:t>
+      </w:r>
+      <w:r>
+        <w:rPr>
+          <w:rFonts w:ascii="Georgia" w:hAnsi="Georgia"/>
+          <w:sz w:val="28"/>
+          <w:szCs w:val="28"/>
+          <w:lang w:val="ru-RU"/>
+        </w:rPr>
         <w:t xml:space="preserve"> (</w:t>
       </w:r>
       <w:r>
@@ -5816,6 +6073,25 @@
           <w:szCs w:val="28"/>
           <w:lang w:val="ru-RU"/>
         </w:rPr>
+        <w:t>/</w:t>
+      </w:r>
+      <w:proofErr w:type="spellStart"/>
+      <w:r>
+        <w:rPr>
+          <w:rFonts w:ascii="Georgia" w:hAnsi="Georgia"/>
+          <w:sz w:val="28"/>
+          <w:szCs w:val="28"/>
+        </w:rPr>
+        <w:t>UseCase</w:t>
+      </w:r>
+      <w:proofErr w:type="spellEnd"/>
+      <w:r>
+        <w:rPr>
+          <w:rFonts w:ascii="Georgia" w:hAnsi="Georgia"/>
+          <w:sz w:val="28"/>
+          <w:szCs w:val="28"/>
+          <w:lang w:val="ru-RU"/>
+        </w:rPr>
         <w:t xml:space="preserve"> выполняет следующие действия:</w:t>
       </w:r>
     </w:p>
@@ -6257,13 +6533,23 @@
         </w:rPr>
         <w:t xml:space="preserve"> </w:t>
       </w:r>
-      <w:r>
-        <w:rPr>
-          <w:rFonts w:ascii="Georgia" w:hAnsi="Georgia"/>
-          <w:sz w:val="28"/>
-          <w:szCs w:val="28"/>
-        </w:rPr>
-        <w:t>Controller’y;</w:t>
+      <w:proofErr w:type="spellStart"/>
+      <w:r>
+        <w:rPr>
+          <w:rFonts w:ascii="Georgia" w:hAnsi="Georgia"/>
+          <w:sz w:val="28"/>
+          <w:szCs w:val="28"/>
+        </w:rPr>
+        <w:t>Controller’y</w:t>
+      </w:r>
+      <w:proofErr w:type="spellEnd"/>
+      <w:r>
+        <w:rPr>
+          <w:rFonts w:ascii="Georgia" w:hAnsi="Georgia"/>
+          <w:sz w:val="28"/>
+          <w:szCs w:val="28"/>
+        </w:rPr>
+        <w:t>;</w:t>
       </w:r>
     </w:p>
     <w:p>
@@ -6342,13 +6628,23 @@
         </w:rPr>
         <w:t xml:space="preserve">для создания </w:t>
       </w:r>
-      <w:r>
-        <w:rPr>
-          <w:rFonts w:ascii="Georgia" w:hAnsi="Georgia"/>
-          <w:sz w:val="28"/>
-          <w:szCs w:val="28"/>
-        </w:rPr>
-        <w:t>ViewModel;</w:t>
+      <w:proofErr w:type="spellStart"/>
+      <w:r>
+        <w:rPr>
+          <w:rFonts w:ascii="Georgia" w:hAnsi="Georgia"/>
+          <w:sz w:val="28"/>
+          <w:szCs w:val="28"/>
+        </w:rPr>
+        <w:t>ViewModel</w:t>
+      </w:r>
+      <w:proofErr w:type="spellEnd"/>
+      <w:r>
+        <w:rPr>
+          <w:rFonts w:ascii="Georgia" w:hAnsi="Georgia"/>
+          <w:sz w:val="28"/>
+          <w:szCs w:val="28"/>
+        </w:rPr>
+        <w:t>;</w:t>
       </w:r>
     </w:p>
     <w:p>
@@ -6375,13 +6671,23 @@
         </w:rPr>
         <w:t xml:space="preserve">Привязывает </w:t>
       </w:r>
-      <w:r>
-        <w:rPr>
-          <w:rFonts w:ascii="Georgia" w:hAnsi="Georgia"/>
-          <w:sz w:val="28"/>
-          <w:szCs w:val="28"/>
-        </w:rPr>
-        <w:t xml:space="preserve">ViewModel </w:t>
+      <w:proofErr w:type="spellStart"/>
+      <w:r>
+        <w:rPr>
+          <w:rFonts w:ascii="Georgia" w:hAnsi="Georgia"/>
+          <w:sz w:val="28"/>
+          <w:szCs w:val="28"/>
+        </w:rPr>
+        <w:t>ViewModel</w:t>
+      </w:r>
+      <w:proofErr w:type="spellEnd"/>
+      <w:r>
+        <w:rPr>
+          <w:rFonts w:ascii="Georgia" w:hAnsi="Georgia"/>
+          <w:sz w:val="28"/>
+          <w:szCs w:val="28"/>
+        </w:rPr>
+        <w:t xml:space="preserve"> </w:t>
       </w:r>
       <w:r>
         <w:rPr>
@@ -6523,334 +6829,66 @@
           <w:szCs w:val="28"/>
           <w:lang w:val="ru-RU"/>
         </w:rPr>
-        <w:t xml:space="preserve">Также поток управления может быть </w:t>
-      </w:r>
-      <w:r>
-        <w:rPr>
-          <w:rFonts w:ascii="Georgia" w:hAnsi="Georgia"/>
-          <w:sz w:val="28"/>
-          <w:szCs w:val="28"/>
-          <w:lang w:val="ru-RU"/>
-        </w:rPr>
-        <w:t xml:space="preserve">проиллюстрирован </w:t>
-      </w:r>
-      <w:r>
-        <w:rPr>
-          <w:rFonts w:ascii="Georgia" w:hAnsi="Georgia"/>
-          <w:sz w:val="28"/>
-          <w:szCs w:val="28"/>
-          <w:lang w:val="ru-RU"/>
-        </w:rPr>
-        <w:t>следующим примером кода.</w:t>
-      </w:r>
-      <w:r>
-        <w:rPr>
-          <w:rFonts w:ascii="Georgia" w:hAnsi="Georgia"/>
-          <w:sz w:val="28"/>
-          <w:szCs w:val="28"/>
-          <w:lang w:val="ru-RU"/>
-        </w:rPr>
-        <w:t xml:space="preserve"> Допустим у нас есть </w:t>
-      </w:r>
-      <w:r>
-        <w:rPr>
-          <w:rFonts w:ascii="Georgia" w:hAnsi="Georgia"/>
-          <w:sz w:val="28"/>
-          <w:szCs w:val="28"/>
-        </w:rPr>
-        <w:t>Controller</w:t>
-      </w:r>
-      <w:r>
-        <w:rPr>
-          <w:rFonts w:ascii="Georgia" w:hAnsi="Georgia"/>
-          <w:sz w:val="28"/>
-          <w:szCs w:val="28"/>
-          <w:lang w:val="ru-RU"/>
-        </w:rPr>
-        <w:t>,</w:t>
-      </w:r>
-      <w:r>
-        <w:rPr>
-          <w:rFonts w:ascii="Georgia" w:hAnsi="Georgia"/>
-          <w:sz w:val="28"/>
-          <w:szCs w:val="28"/>
-          <w:lang w:val="ru-RU"/>
-        </w:rPr>
-        <w:t xml:space="preserve"> </w:t>
-      </w:r>
-      <w:r>
-        <w:rPr>
-          <w:rFonts w:ascii="Georgia" w:hAnsi="Georgia"/>
-          <w:sz w:val="28"/>
-          <w:szCs w:val="28"/>
-          <w:lang w:val="ru-RU"/>
-        </w:rPr>
-        <w:t xml:space="preserve">метод которого принимает данные формы </w:t>
-      </w:r>
-      <w:r>
-        <w:rPr>
-          <w:rFonts w:ascii="Georgia" w:hAnsi="Georgia"/>
-          <w:sz w:val="28"/>
-          <w:szCs w:val="28"/>
-          <w:lang w:val="ru-RU"/>
-        </w:rPr>
-        <w:t>создания нового пользователя в сиситеме</w:t>
-      </w:r>
-      <w:r>
-        <w:rPr>
-          <w:rFonts w:ascii="Georgia" w:hAnsi="Georgia"/>
-          <w:sz w:val="28"/>
-          <w:szCs w:val="28"/>
-          <w:lang w:val="ru-RU"/>
-        </w:rPr>
-        <w:t>. В соответствии с описанием варианта использования (</w:t>
-      </w:r>
-      <w:r>
-        <w:rPr>
-          <w:rFonts w:ascii="Georgia" w:hAnsi="Georgia"/>
-          <w:sz w:val="28"/>
-          <w:szCs w:val="28"/>
-        </w:rPr>
-        <w:t>use</w:t>
-      </w:r>
-      <w:r>
-        <w:rPr>
-          <w:rFonts w:ascii="Georgia" w:hAnsi="Georgia"/>
-          <w:sz w:val="28"/>
-          <w:szCs w:val="28"/>
-          <w:lang w:val="ru-RU"/>
-        </w:rPr>
-        <w:t xml:space="preserve"> </w:t>
-      </w:r>
-      <w:r>
-        <w:rPr>
-          <w:rFonts w:ascii="Georgia" w:hAnsi="Georgia"/>
-          <w:sz w:val="28"/>
-          <w:szCs w:val="28"/>
-        </w:rPr>
-        <w:t>case</w:t>
-      </w:r>
-      <w:r>
-        <w:rPr>
-          <w:rFonts w:ascii="Georgia" w:hAnsi="Georgia"/>
-          <w:sz w:val="28"/>
-          <w:szCs w:val="28"/>
-          <w:lang w:val="ru-RU"/>
-        </w:rPr>
-        <w:t>)</w:t>
-      </w:r>
-      <w:r>
-        <w:rPr>
-          <w:rFonts w:ascii="Georgia" w:hAnsi="Georgia"/>
-          <w:sz w:val="28"/>
-          <w:szCs w:val="28"/>
-          <w:lang w:val="ru-RU"/>
-        </w:rPr>
-        <w:t xml:space="preserve"> </w:t>
-      </w:r>
-      <w:r>
-        <w:rPr>
-          <w:rFonts w:ascii="Georgia" w:hAnsi="Georgia"/>
-          <w:sz w:val="28"/>
-          <w:szCs w:val="28"/>
-          <w:lang w:val="ru-RU"/>
-        </w:rPr>
-        <w:t xml:space="preserve">мы должны: </w:t>
-      </w:r>
-    </w:p>
-    <w:p>
-      <w:pPr>
-        <w:pStyle w:val="ListParagraph"/>
-        <w:numPr>
-          <w:ilvl w:val="0"/>
-          <w:numId w:val="4"/>
-        </w:numPr>
-        <w:spacing w:line="360" w:lineRule="auto"/>
-        <w:rPr>
-          <w:rFonts w:ascii="Georgia" w:hAnsi="Georgia"/>
-          <w:sz w:val="28"/>
-          <w:szCs w:val="28"/>
-          <w:lang w:val="ru-RU"/>
-        </w:rPr>
-      </w:pPr>
-      <w:r>
-        <w:rPr>
-          <w:rFonts w:ascii="Georgia" w:hAnsi="Georgia"/>
-          <w:sz w:val="28"/>
-          <w:szCs w:val="28"/>
-          <w:lang w:val="ru-RU"/>
-        </w:rPr>
-        <w:lastRenderedPageBreak/>
-        <w:t xml:space="preserve">сохранить </w:t>
-      </w:r>
-      <w:r>
-        <w:rPr>
-          <w:rFonts w:ascii="Georgia" w:hAnsi="Georgia"/>
-          <w:sz w:val="28"/>
-          <w:szCs w:val="28"/>
-          <w:lang w:val="ru-RU"/>
-        </w:rPr>
-        <w:t>данные нового пользователя</w:t>
-      </w:r>
-      <w:r>
-        <w:rPr>
-          <w:rFonts w:ascii="Georgia" w:hAnsi="Georgia"/>
-          <w:sz w:val="28"/>
-          <w:szCs w:val="28"/>
-          <w:lang w:val="ru-RU"/>
-        </w:rPr>
-        <w:t xml:space="preserve"> и вернуть </w:t>
-      </w:r>
-      <w:r>
-        <w:rPr>
-          <w:rFonts w:ascii="Georgia" w:hAnsi="Georgia"/>
-          <w:sz w:val="28"/>
-          <w:szCs w:val="28"/>
-          <w:lang w:val="ru-RU"/>
-        </w:rPr>
-        <w:t>администратора на страницу</w:t>
-      </w:r>
-      <w:r>
-        <w:rPr>
-          <w:rFonts w:ascii="Georgia" w:hAnsi="Georgia"/>
-          <w:sz w:val="28"/>
-          <w:szCs w:val="28"/>
-          <w:lang w:val="ru-RU"/>
-        </w:rPr>
-        <w:t>,</w:t>
-      </w:r>
-      <w:r>
-        <w:rPr>
-          <w:rFonts w:ascii="Georgia" w:hAnsi="Georgia"/>
-          <w:sz w:val="28"/>
-          <w:szCs w:val="28"/>
-          <w:lang w:val="ru-RU"/>
-        </w:rPr>
-        <w:t xml:space="preserve"> которая отображает всех пользователей системы,</w:t>
-      </w:r>
-      <w:r>
-        <w:rPr>
-          <w:rFonts w:ascii="Georgia" w:hAnsi="Georgia"/>
-          <w:sz w:val="28"/>
-          <w:szCs w:val="28"/>
-          <w:lang w:val="ru-RU"/>
-        </w:rPr>
-        <w:t xml:space="preserve"> е</w:t>
-      </w:r>
-      <w:r>
-        <w:rPr>
-          <w:rFonts w:ascii="Georgia" w:hAnsi="Georgia"/>
-          <w:sz w:val="28"/>
-          <w:szCs w:val="28"/>
-          <w:lang w:val="ru-RU"/>
-        </w:rPr>
-        <w:t xml:space="preserve">сли форма заполнена </w:t>
-      </w:r>
-      <w:r>
-        <w:rPr>
-          <w:rFonts w:ascii="Georgia" w:hAnsi="Georgia"/>
-          <w:sz w:val="28"/>
-          <w:szCs w:val="28"/>
-          <w:lang w:val="ru-RU"/>
-        </w:rPr>
-        <w:t>корректно</w:t>
-      </w:r>
-      <w:r>
-        <w:rPr>
-          <w:rFonts w:ascii="Georgia" w:hAnsi="Georgia"/>
-          <w:sz w:val="28"/>
-          <w:szCs w:val="28"/>
-          <w:lang w:val="ru-RU"/>
-        </w:rPr>
-        <w:t>;</w:t>
-      </w:r>
-    </w:p>
-    <w:p>
-      <w:pPr>
-        <w:pStyle w:val="ListParagraph"/>
-        <w:numPr>
-          <w:ilvl w:val="0"/>
-          <w:numId w:val="4"/>
-        </w:numPr>
-        <w:spacing w:line="360" w:lineRule="auto"/>
-        <w:rPr>
-          <w:rFonts w:ascii="Georgia" w:hAnsi="Georgia"/>
-          <w:sz w:val="28"/>
-          <w:szCs w:val="28"/>
-          <w:lang w:val="ru-RU"/>
-        </w:rPr>
-      </w:pPr>
-      <w:r>
-        <w:rPr>
-          <w:rFonts w:ascii="Georgia" w:hAnsi="Georgia"/>
-          <w:sz w:val="28"/>
-          <w:szCs w:val="28"/>
-          <w:lang w:val="ru-RU"/>
-        </w:rPr>
-        <w:t xml:space="preserve">или вернуть </w:t>
-      </w:r>
-      <w:r>
-        <w:rPr>
-          <w:rFonts w:ascii="Georgia" w:hAnsi="Georgia"/>
-          <w:sz w:val="28"/>
-          <w:szCs w:val="28"/>
-          <w:lang w:val="ru-RU"/>
-        </w:rPr>
-        <w:t xml:space="preserve">администратора </w:t>
-      </w:r>
-      <w:r>
-        <w:rPr>
-          <w:rFonts w:ascii="Georgia" w:hAnsi="Georgia"/>
-          <w:sz w:val="28"/>
-          <w:szCs w:val="28"/>
-          <w:lang w:val="ru-RU"/>
-        </w:rPr>
-        <w:t xml:space="preserve">на страницу </w:t>
-      </w:r>
-      <w:r>
-        <w:rPr>
-          <w:rFonts w:ascii="Georgia" w:hAnsi="Georgia"/>
-          <w:sz w:val="28"/>
-          <w:szCs w:val="28"/>
-          <w:lang w:val="ru-RU"/>
-        </w:rPr>
-        <w:t>с формой</w:t>
-      </w:r>
-      <w:r>
-        <w:rPr>
-          <w:rFonts w:ascii="Georgia" w:hAnsi="Georgia"/>
-          <w:sz w:val="28"/>
-          <w:szCs w:val="28"/>
-          <w:lang w:val="ru-RU"/>
-        </w:rPr>
-        <w:t xml:space="preserve"> </w:t>
-      </w:r>
-      <w:r>
-        <w:rPr>
-          <w:rFonts w:ascii="Georgia" w:hAnsi="Georgia"/>
-          <w:sz w:val="28"/>
-          <w:szCs w:val="28"/>
-          <w:lang w:val="ru-RU"/>
-        </w:rPr>
-        <w:t>создания нового пользователя</w:t>
-      </w:r>
-      <w:r>
-        <w:rPr>
-          <w:rFonts w:ascii="Georgia" w:hAnsi="Georgia"/>
-          <w:sz w:val="28"/>
-          <w:szCs w:val="28"/>
-          <w:lang w:val="ru-RU"/>
-        </w:rPr>
-        <w:t xml:space="preserve"> </w:t>
-      </w:r>
-      <w:r>
-        <w:rPr>
-          <w:rFonts w:ascii="Georgia" w:hAnsi="Georgia"/>
-          <w:sz w:val="28"/>
-          <w:szCs w:val="28"/>
-          <w:lang w:val="ru-RU"/>
-        </w:rPr>
-        <w:t>и отобразить сообщение об ошибке</w:t>
+        <w:t xml:space="preserve">Единственная вещь во всем этом, по поводу которой я немного сомневаюсь – это использование </w:t>
+      </w:r>
+      <w:r>
+        <w:rPr>
+          <w:rFonts w:ascii="Georgia" w:hAnsi="Georgia"/>
+          <w:sz w:val="28"/>
+          <w:szCs w:val="28"/>
+        </w:rPr>
+        <w:t>PRESENTER</w:t>
+      </w:r>
+      <w:r>
+        <w:rPr>
+          <w:rFonts w:ascii="Georgia" w:hAnsi="Georgia"/>
+          <w:sz w:val="28"/>
+          <w:szCs w:val="28"/>
+          <w:lang w:val="ru-RU"/>
+        </w:rPr>
+        <w:t>’</w:t>
+      </w:r>
+      <w:r>
+        <w:rPr>
+          <w:rFonts w:ascii="Georgia" w:hAnsi="Georgia"/>
+          <w:sz w:val="28"/>
+          <w:szCs w:val="28"/>
+        </w:rPr>
+        <w:t>a</w:t>
+      </w:r>
+      <w:r>
+        <w:rPr>
+          <w:rFonts w:ascii="Georgia" w:hAnsi="Georgia"/>
+          <w:sz w:val="28"/>
+          <w:szCs w:val="28"/>
+          <w:lang w:val="ru-RU"/>
+        </w:rPr>
+        <w:t xml:space="preserve">. Я предпочитаю, чтобы </w:t>
+      </w:r>
+      <w:r>
+        <w:rPr>
+          <w:rFonts w:ascii="Georgia" w:hAnsi="Georgia"/>
+          <w:sz w:val="28"/>
+          <w:szCs w:val="28"/>
+        </w:rPr>
+        <w:t>INTERACTOR</w:t>
+      </w:r>
+      <w:r>
+        <w:rPr>
+          <w:rFonts w:ascii="Georgia" w:hAnsi="Georgia"/>
+          <w:sz w:val="28"/>
+          <w:szCs w:val="28"/>
+          <w:lang w:val="ru-RU"/>
+        </w:rPr>
+        <w:t>/</w:t>
+      </w:r>
+      <w:r>
+        <w:rPr>
+          <w:rFonts w:ascii="Georgia" w:hAnsi="Georgia"/>
+          <w:sz w:val="28"/>
+          <w:szCs w:val="28"/>
+        </w:rPr>
+        <w:t>UseCase</w:t>
       </w:r>
       <w:bookmarkStart w:id="0" w:name="_GoBack"/>
       <w:bookmarkEnd w:id="0"/>
@@ -6861,184 +6899,16 @@
           <w:szCs w:val="28"/>
           <w:lang w:val="ru-RU"/>
         </w:rPr>
-        <w:t xml:space="preserve">, если форма заполнена </w:t>
-      </w:r>
-      <w:r>
-        <w:rPr>
-          <w:rFonts w:ascii="Georgia" w:hAnsi="Georgia"/>
-          <w:sz w:val="28"/>
-          <w:szCs w:val="28"/>
-          <w:lang w:val="ru-RU"/>
-        </w:rPr>
-        <w:t>некорректно</w:t>
-      </w:r>
-      <w:r>
-        <w:rPr>
-          <w:rFonts w:ascii="Georgia" w:hAnsi="Georgia"/>
-          <w:sz w:val="28"/>
-          <w:szCs w:val="28"/>
-          <w:lang w:val="ru-RU"/>
-        </w:rPr>
-        <w:t>.</w:t>
-      </w:r>
-    </w:p>
-    <w:p>
-      <w:pPr>
-        <w:spacing w:line="360" w:lineRule="auto"/>
-        <w:rPr>
-          <w:rFonts w:ascii="Georgia" w:hAnsi="Georgia"/>
-          <w:sz w:val="28"/>
-          <w:szCs w:val="28"/>
-          <w:lang w:val="ru-RU"/>
-        </w:rPr>
-      </w:pPr>
-      <w:r>
-        <w:rPr>
-          <w:rFonts w:ascii="Georgia" w:hAnsi="Georgia"/>
-          <w:sz w:val="28"/>
-          <w:szCs w:val="28"/>
-          <w:lang w:val="ru-RU"/>
-        </w:rPr>
-        <w:t xml:space="preserve">В данном случае интерфейс </w:t>
-      </w:r>
-      <w:r>
-        <w:rPr>
-          <w:rFonts w:ascii="Georgia" w:hAnsi="Georgia"/>
-          <w:sz w:val="28"/>
-          <w:szCs w:val="28"/>
-        </w:rPr>
-        <w:t>Boundary</w:t>
-      </w:r>
-      <w:r>
-        <w:rPr>
-          <w:rFonts w:ascii="Georgia" w:hAnsi="Georgia"/>
-          <w:sz w:val="28"/>
-          <w:szCs w:val="28"/>
-          <w:lang w:val="ru-RU"/>
-        </w:rPr>
-        <w:t xml:space="preserve"> </w:t>
-      </w:r>
-      <w:r>
-        <w:rPr>
-          <w:rFonts w:ascii="Georgia" w:hAnsi="Georgia"/>
-          <w:sz w:val="28"/>
-          <w:szCs w:val="28"/>
-          <w:lang w:val="ru-RU"/>
-        </w:rPr>
-        <w:t>(</w:t>
-      </w:r>
-      <w:r>
-        <w:rPr>
-          <w:rFonts w:ascii="Georgia" w:hAnsi="Georgia"/>
-          <w:sz w:val="28"/>
-          <w:szCs w:val="28"/>
-          <w:lang w:val="ru-RU"/>
-        </w:rPr>
-        <w:t>“</w:t>
-      </w:r>
-      <w:r>
-        <w:rPr>
-          <w:rFonts w:ascii="Georgia" w:hAnsi="Georgia"/>
-          <w:sz w:val="28"/>
-          <w:szCs w:val="28"/>
-          <w:lang w:val="ru-RU"/>
-        </w:rPr>
-        <w:t xml:space="preserve"> </w:t>
-      </w:r>
-      <w:r>
-        <w:rPr>
-          <w:rFonts w:ascii="Georgia" w:hAnsi="Georgia"/>
-          <w:sz w:val="28"/>
-          <w:szCs w:val="28"/>
-        </w:rPr>
-        <w:t>Use</w:t>
-      </w:r>
-      <w:r>
-        <w:rPr>
-          <w:rFonts w:ascii="Georgia" w:hAnsi="Georgia"/>
-          <w:sz w:val="28"/>
-          <w:szCs w:val="28"/>
-          <w:lang w:val="ru-RU"/>
-        </w:rPr>
-        <w:t xml:space="preserve"> </w:t>
-      </w:r>
-      <w:r>
-        <w:rPr>
-          <w:rFonts w:ascii="Georgia" w:hAnsi="Georgia"/>
-          <w:sz w:val="28"/>
-          <w:szCs w:val="28"/>
-        </w:rPr>
-        <w:t>Case</w:t>
-      </w:r>
-      <w:r>
-        <w:rPr>
-          <w:rFonts w:ascii="Georgia" w:hAnsi="Georgia"/>
-          <w:sz w:val="28"/>
-          <w:szCs w:val="28"/>
-          <w:lang w:val="ru-RU"/>
-        </w:rPr>
-        <w:t xml:space="preserve"> </w:t>
-      </w:r>
-      <w:r>
-        <w:rPr>
-          <w:rFonts w:ascii="Georgia" w:hAnsi="Georgia"/>
-          <w:sz w:val="28"/>
-          <w:szCs w:val="28"/>
-        </w:rPr>
-        <w:t>Output</w:t>
-      </w:r>
-      <w:r>
-        <w:rPr>
-          <w:rFonts w:ascii="Georgia" w:hAnsi="Georgia"/>
-          <w:sz w:val="28"/>
-          <w:szCs w:val="28"/>
-          <w:lang w:val="ru-RU"/>
-        </w:rPr>
-        <w:t xml:space="preserve"> </w:t>
-      </w:r>
-      <w:r>
-        <w:rPr>
-          <w:rFonts w:ascii="Georgia" w:hAnsi="Georgia"/>
-          <w:sz w:val="28"/>
-          <w:szCs w:val="28"/>
-        </w:rPr>
-        <w:t>port</w:t>
-      </w:r>
-      <w:r>
-        <w:rPr>
-          <w:rFonts w:ascii="Georgia" w:hAnsi="Georgia"/>
-          <w:sz w:val="28"/>
-          <w:szCs w:val="28"/>
-          <w:lang w:val="ru-RU"/>
-        </w:rPr>
-        <w:t xml:space="preserve">” </w:t>
-      </w:r>
-      <w:r>
-        <w:rPr>
-          <w:rFonts w:ascii="Georgia" w:hAnsi="Georgia"/>
-          <w:sz w:val="28"/>
-          <w:szCs w:val="28"/>
-          <w:lang w:val="ru-RU"/>
-        </w:rPr>
-        <w:t>на дополнительной маленькой диаграмме</w:t>
-      </w:r>
-      <w:r>
-        <w:rPr>
-          <w:rFonts w:ascii="Georgia" w:hAnsi="Georgia"/>
-          <w:sz w:val="28"/>
-          <w:szCs w:val="28"/>
-          <w:lang w:val="ru-RU"/>
-        </w:rPr>
-        <w:t>)</w:t>
-      </w:r>
-      <w:r>
-        <w:rPr>
-          <w:rFonts w:ascii="Georgia" w:hAnsi="Georgia"/>
-          <w:sz w:val="28"/>
-          <w:szCs w:val="28"/>
-          <w:lang w:val="ru-RU"/>
-        </w:rPr>
-        <w:t xml:space="preserve">, который реализуется </w:t>
+        <w:t xml:space="preserve"> </w:t>
+      </w:r>
+      <w:r>
+        <w:rPr>
+          <w:rFonts w:ascii="Georgia" w:hAnsi="Georgia"/>
+          <w:sz w:val="28"/>
+          <w:szCs w:val="28"/>
+          <w:lang w:val="ru-RU"/>
+        </w:rPr>
+        <w:t xml:space="preserve">возвращал данные в каком-то DTO, а не вводил объект </w:t>
       </w:r>
       <w:r>
         <w:rPr>
@@ -7055,1162 +6925,7 @@
           <w:szCs w:val="28"/>
           <w:lang w:val="ru-RU"/>
         </w:rPr>
-        <w:t>’</w:t>
-      </w:r>
-      <w:r>
-        <w:rPr>
-          <w:rFonts w:ascii="Georgia" w:hAnsi="Georgia"/>
-          <w:sz w:val="28"/>
-          <w:szCs w:val="28"/>
-          <w:lang w:val="ru-RU"/>
-        </w:rPr>
-        <w:t>ом</w:t>
-      </w:r>
-      <w:r>
-        <w:rPr>
-          <w:rFonts w:ascii="Georgia" w:hAnsi="Georgia"/>
-          <w:sz w:val="28"/>
-          <w:szCs w:val="28"/>
-          <w:lang w:val="ru-RU"/>
-        </w:rPr>
-        <w:t xml:space="preserve"> </w:t>
-      </w:r>
-      <w:r>
-        <w:rPr>
-          <w:rFonts w:ascii="Georgia" w:hAnsi="Georgia"/>
-          <w:sz w:val="28"/>
-          <w:szCs w:val="28"/>
-          <w:lang w:val="ru-RU"/>
-        </w:rPr>
-        <w:t>может иметь вид:</w:t>
-      </w:r>
-    </w:p>
-    <w:p>
-      <w:pPr>
-        <w:spacing w:line="360" w:lineRule="auto"/>
-        <w:rPr>
-          <w:rFonts w:ascii="Georgia" w:hAnsi="Georgia"/>
-          <w:sz w:val="28"/>
-          <w:szCs w:val="28"/>
-          <w:lang w:val="ru-RU"/>
-        </w:rPr>
-      </w:pPr>
-      <w:r>
-        <w:rPr>
-          <w:rFonts w:ascii="Georgia" w:hAnsi="Georgia"/>
-          <w:noProof/>
-          <w:sz w:val="28"/>
-          <w:szCs w:val="28"/>
-        </w:rPr>
-        <w:drawing>
-          <wp:inline distT="0" distB="0" distL="0" distR="0">
-            <wp:extent cx="2714625" cy="895350"/>
-            <wp:effectExtent l="0" t="0" r="9525" b="0"/>
-            <wp:docPr id="2" name="Picture 2"/>
-            <wp:cNvGraphicFramePr>
-              <a:graphicFrameLocks xmlns:a="http://schemas.openxmlformats.org/drawingml/2006/main" noChangeAspect="1"/>
-            </wp:cNvGraphicFramePr>
-            <a:graphic xmlns:a="http://schemas.openxmlformats.org/drawingml/2006/main">
-              <a:graphicData uri="http://schemas.openxmlformats.org/drawingml/2006/picture">
-                <pic:pic xmlns:pic="http://schemas.openxmlformats.org/drawingml/2006/picture">
-                  <pic:nvPicPr>
-                    <pic:cNvPr id="0" name="Picture 1"/>
-                    <pic:cNvPicPr>
-                      <a:picLocks noChangeAspect="1" noChangeArrowheads="1"/>
-                    </pic:cNvPicPr>
-                  </pic:nvPicPr>
-                  <pic:blipFill>
-                    <a:blip r:embed="rId12">
-                      <a:extLst>
-                        <a:ext uri="{28A0092B-C50C-407E-A947-70E740481C1C}">
-                          <a14:useLocalDpi xmlns:a14="http://schemas.microsoft.com/office/drawing/2010/main" val="0"/>
-                        </a:ext>
-                      </a:extLst>
-                    </a:blip>
-                    <a:srcRect/>
-                    <a:stretch>
-                      <a:fillRect/>
-                    </a:stretch>
-                  </pic:blipFill>
-                  <pic:spPr bwMode="auto">
-                    <a:xfrm>
-                      <a:off x="0" y="0"/>
-                      <a:ext cx="2714625" cy="895350"/>
-                    </a:xfrm>
-                    <a:prstGeom prst="rect">
-                      <a:avLst/>
-                    </a:prstGeom>
-                    <a:noFill/>
-                    <a:ln>
-                      <a:noFill/>
-                    </a:ln>
-                  </pic:spPr>
-                </pic:pic>
-              </a:graphicData>
-            </a:graphic>
-          </wp:inline>
-        </w:drawing>
-      </w:r>
-    </w:p>
-    <w:p>
-      <w:pPr>
-        <w:spacing w:line="360" w:lineRule="auto"/>
-        <w:rPr>
-          <w:rFonts w:ascii="Georgia" w:hAnsi="Georgia"/>
-          <w:sz w:val="28"/>
-          <w:szCs w:val="28"/>
-          <w:lang w:val="ru-RU"/>
-        </w:rPr>
-      </w:pPr>
-      <w:r>
-        <w:rPr>
-          <w:rFonts w:ascii="Georgia" w:hAnsi="Georgia"/>
-          <w:sz w:val="28"/>
-          <w:szCs w:val="28"/>
-          <w:lang w:val="ru-RU"/>
-        </w:rPr>
-        <w:t xml:space="preserve">Тогда </w:t>
-      </w:r>
-      <w:r>
-        <w:rPr>
-          <w:rFonts w:ascii="Georgia" w:hAnsi="Georgia"/>
-          <w:sz w:val="28"/>
-          <w:szCs w:val="28"/>
-        </w:rPr>
-        <w:t>PRESENTER</w:t>
-      </w:r>
-      <w:r>
-        <w:rPr>
-          <w:rFonts w:ascii="Georgia" w:hAnsi="Georgia"/>
-          <w:sz w:val="28"/>
-          <w:szCs w:val="28"/>
-          <w:lang w:val="ru-RU"/>
-        </w:rPr>
-        <w:t xml:space="preserve"> </w:t>
-      </w:r>
-      <w:r>
-        <w:rPr>
-          <w:rFonts w:ascii="Georgia" w:hAnsi="Georgia"/>
-          <w:sz w:val="28"/>
-          <w:szCs w:val="28"/>
-          <w:lang w:val="ru-RU"/>
-        </w:rPr>
-        <w:t>будет иметь следующий вид:</w:t>
-      </w:r>
-    </w:p>
-    <w:p>
-      <w:pPr>
-        <w:spacing w:line="360" w:lineRule="auto"/>
-        <w:rPr>
-          <w:rFonts w:ascii="Georgia" w:hAnsi="Georgia"/>
-          <w:sz w:val="28"/>
-          <w:szCs w:val="28"/>
-          <w:lang w:val="ru-RU"/>
-        </w:rPr>
-      </w:pPr>
-      <w:r>
-        <w:rPr>
-          <w:rFonts w:ascii="Georgia" w:hAnsi="Georgia"/>
-          <w:noProof/>
-          <w:sz w:val="28"/>
-          <w:szCs w:val="28"/>
-        </w:rPr>
-        <w:drawing>
-          <wp:inline distT="0" distB="0" distL="0" distR="0">
-            <wp:extent cx="4438650" cy="3571875"/>
-            <wp:effectExtent l="0" t="0" r="0" b="9525"/>
-            <wp:docPr id="10" name="Picture 10"/>
-            <wp:cNvGraphicFramePr>
-              <a:graphicFrameLocks xmlns:a="http://schemas.openxmlformats.org/drawingml/2006/main" noChangeAspect="1"/>
-            </wp:cNvGraphicFramePr>
-            <a:graphic xmlns:a="http://schemas.openxmlformats.org/drawingml/2006/main">
-              <a:graphicData uri="http://schemas.openxmlformats.org/drawingml/2006/picture">
-                <pic:pic xmlns:pic="http://schemas.openxmlformats.org/drawingml/2006/picture">
-                  <pic:nvPicPr>
-                    <pic:cNvPr id="0" name="Picture 2"/>
-                    <pic:cNvPicPr>
-                      <a:picLocks noChangeAspect="1" noChangeArrowheads="1"/>
-                    </pic:cNvPicPr>
-                  </pic:nvPicPr>
-                  <pic:blipFill>
-                    <a:blip r:embed="rId13">
-                      <a:extLst>
-                        <a:ext uri="{28A0092B-C50C-407E-A947-70E740481C1C}">
-                          <a14:useLocalDpi xmlns:a14="http://schemas.microsoft.com/office/drawing/2010/main" val="0"/>
-                        </a:ext>
-                      </a:extLst>
-                    </a:blip>
-                    <a:srcRect/>
-                    <a:stretch>
-                      <a:fillRect/>
-                    </a:stretch>
-                  </pic:blipFill>
-                  <pic:spPr bwMode="auto">
-                    <a:xfrm>
-                      <a:off x="0" y="0"/>
-                      <a:ext cx="4438650" cy="3571875"/>
-                    </a:xfrm>
-                    <a:prstGeom prst="rect">
-                      <a:avLst/>
-                    </a:prstGeom>
-                    <a:noFill/>
-                    <a:ln>
-                      <a:noFill/>
-                    </a:ln>
-                  </pic:spPr>
-                </pic:pic>
-              </a:graphicData>
-            </a:graphic>
-          </wp:inline>
-        </w:drawing>
-      </w:r>
-    </w:p>
-    <w:p>
-      <w:pPr>
-        <w:spacing w:line="360" w:lineRule="auto"/>
-        <w:rPr>
-          <w:rFonts w:ascii="Georgia" w:hAnsi="Georgia"/>
-          <w:sz w:val="28"/>
-          <w:szCs w:val="28"/>
-          <w:lang w:val="ru-RU"/>
-        </w:rPr>
-      </w:pPr>
-      <w:r>
-        <w:rPr>
-          <w:rFonts w:ascii="Georgia" w:hAnsi="Georgia"/>
-          <w:sz w:val="28"/>
-          <w:szCs w:val="28"/>
-          <w:lang w:val="ru-RU"/>
-        </w:rPr>
-        <w:t xml:space="preserve">Далее интерфейс </w:t>
-      </w:r>
-      <w:r>
-        <w:rPr>
-          <w:rFonts w:ascii="Georgia" w:hAnsi="Georgia"/>
-          <w:sz w:val="28"/>
-          <w:szCs w:val="28"/>
-        </w:rPr>
-        <w:t>Boundary</w:t>
-      </w:r>
-      <w:r>
-        <w:rPr>
-          <w:rFonts w:ascii="Georgia" w:hAnsi="Georgia"/>
-          <w:sz w:val="28"/>
-          <w:szCs w:val="28"/>
-          <w:lang w:val="ru-RU"/>
-        </w:rPr>
-        <w:t xml:space="preserve"> </w:t>
-      </w:r>
-      <w:r>
-        <w:rPr>
-          <w:rFonts w:ascii="Consolas" w:hAnsi="Consolas"/>
-          <w:sz w:val="24"/>
-          <w:szCs w:val="24"/>
-          <w:highlight w:val="lightGray"/>
-          <w:lang w:val="ru-RU"/>
-        </w:rPr>
-        <w:t>UserService</w:t>
-      </w:r>
-      <w:r>
-        <w:rPr>
-          <w:rFonts w:ascii="Georgia" w:hAnsi="Georgia"/>
-          <w:sz w:val="28"/>
-          <w:szCs w:val="28"/>
-          <w:lang w:val="ru-RU"/>
-        </w:rPr>
-        <w:t xml:space="preserve">, который реализуется </w:t>
-      </w:r>
-      <w:r>
-        <w:rPr>
-          <w:rFonts w:ascii="Georgia" w:hAnsi="Georgia"/>
-          <w:sz w:val="28"/>
-          <w:szCs w:val="28"/>
-        </w:rPr>
-        <w:t>INTERACTOR</w:t>
-      </w:r>
-      <w:r>
-        <w:rPr>
-          <w:rFonts w:ascii="Georgia" w:hAnsi="Georgia"/>
-          <w:sz w:val="28"/>
-          <w:szCs w:val="28"/>
-          <w:lang w:val="ru-RU"/>
-        </w:rPr>
-        <w:t>’</w:t>
-      </w:r>
-      <w:r>
-        <w:rPr>
-          <w:rFonts w:ascii="Georgia" w:hAnsi="Georgia"/>
-          <w:sz w:val="28"/>
-          <w:szCs w:val="28"/>
-          <w:lang w:val="ru-RU"/>
-        </w:rPr>
-        <w:t xml:space="preserve">ом </w:t>
-      </w:r>
-      <w:r>
-        <w:rPr>
-          <w:rFonts w:ascii="Consolas" w:hAnsi="Consolas"/>
-          <w:sz w:val="24"/>
-          <w:szCs w:val="24"/>
-          <w:highlight w:val="lightGray"/>
-        </w:rPr>
-        <w:t>UserServiceImpl</w:t>
-      </w:r>
-      <w:r>
-        <w:rPr>
-          <w:rFonts w:ascii="Georgia" w:hAnsi="Georgia"/>
-          <w:sz w:val="28"/>
-          <w:szCs w:val="28"/>
-          <w:lang w:val="ru-RU"/>
-        </w:rPr>
-        <w:t xml:space="preserve"> </w:t>
-      </w:r>
-      <w:r>
-        <w:rPr>
-          <w:rFonts w:ascii="Georgia" w:hAnsi="Georgia"/>
-          <w:sz w:val="28"/>
-          <w:szCs w:val="28"/>
-          <w:lang w:val="ru-RU"/>
-        </w:rPr>
-        <w:t>содержит</w:t>
-      </w:r>
-      <w:r>
-        <w:rPr>
-          <w:rFonts w:ascii="Georgia" w:hAnsi="Georgia"/>
-          <w:sz w:val="28"/>
-          <w:szCs w:val="28"/>
-          <w:lang w:val="ru-RU"/>
-        </w:rPr>
-        <w:t xml:space="preserve"> </w:t>
-      </w:r>
-      <w:r>
-        <w:rPr>
-          <w:rFonts w:ascii="Georgia" w:hAnsi="Georgia"/>
-          <w:sz w:val="28"/>
-          <w:szCs w:val="28"/>
-          <w:lang w:val="ru-RU"/>
-        </w:rPr>
-        <w:t>метод</w:t>
-      </w:r>
-      <w:r>
-        <w:rPr>
-          <w:rFonts w:ascii="Georgia" w:hAnsi="Georgia"/>
-          <w:sz w:val="28"/>
-          <w:szCs w:val="28"/>
-          <w:lang w:val="ru-RU"/>
-        </w:rPr>
-        <w:t xml:space="preserve"> </w:t>
-      </w:r>
-      <w:r>
-        <w:rPr>
-          <w:rFonts w:ascii="Consolas" w:hAnsi="Consolas"/>
-          <w:sz w:val="28"/>
-          <w:szCs w:val="28"/>
-          <w:highlight w:val="lightGray"/>
-          <w:lang w:val="ru-RU"/>
-        </w:rPr>
-        <w:t>.</w:t>
-      </w:r>
-      <w:r>
-        <w:rPr>
-          <w:rFonts w:ascii="Consolas" w:hAnsi="Consolas"/>
-          <w:sz w:val="24"/>
-          <w:szCs w:val="24"/>
-          <w:highlight w:val="lightGray"/>
-        </w:rPr>
-        <w:t>addUser</w:t>
-      </w:r>
-      <w:r>
-        <w:rPr>
-          <w:rFonts w:ascii="Consolas" w:hAnsi="Consolas"/>
-          <w:sz w:val="28"/>
-          <w:szCs w:val="28"/>
-          <w:highlight w:val="lightGray"/>
-          <w:lang w:val="ru-RU"/>
-        </w:rPr>
-        <w:t>()</w:t>
-      </w:r>
-      <w:r>
-        <w:rPr>
-          <w:rFonts w:ascii="Georgia" w:hAnsi="Georgia"/>
-          <w:sz w:val="28"/>
-          <w:szCs w:val="28"/>
-          <w:lang w:val="ru-RU"/>
-        </w:rPr>
-        <w:t xml:space="preserve">, </w:t>
-      </w:r>
-      <w:r>
-        <w:rPr>
-          <w:rFonts w:ascii="Georgia" w:hAnsi="Georgia"/>
-          <w:sz w:val="28"/>
-          <w:szCs w:val="28"/>
-          <w:lang w:val="ru-RU"/>
-        </w:rPr>
-        <w:t>который</w:t>
-      </w:r>
-      <w:r>
-        <w:rPr>
-          <w:rFonts w:ascii="Georgia" w:hAnsi="Georgia"/>
-          <w:sz w:val="28"/>
-          <w:szCs w:val="28"/>
-          <w:lang w:val="ru-RU"/>
-        </w:rPr>
-        <w:t xml:space="preserve"> </w:t>
-      </w:r>
-      <w:r>
-        <w:rPr>
-          <w:rFonts w:ascii="Georgia" w:hAnsi="Georgia"/>
-          <w:sz w:val="28"/>
-          <w:szCs w:val="28"/>
-          <w:lang w:val="ru-RU"/>
-        </w:rPr>
-        <w:t>согласно</w:t>
-      </w:r>
-      <w:r>
-        <w:rPr>
-          <w:rFonts w:ascii="Georgia" w:hAnsi="Georgia"/>
-          <w:sz w:val="28"/>
-          <w:szCs w:val="28"/>
-          <w:lang w:val="ru-RU"/>
-        </w:rPr>
-        <w:t xml:space="preserve"> </w:t>
-      </w:r>
-      <w:r>
-        <w:rPr>
-          <w:rFonts w:ascii="Georgia" w:hAnsi="Georgia"/>
-          <w:sz w:val="28"/>
-          <w:szCs w:val="28"/>
-          <w:lang w:val="ru-RU"/>
-        </w:rPr>
-        <w:t>пункту</w:t>
-      </w:r>
-      <w:r>
-        <w:rPr>
-          <w:rFonts w:ascii="Georgia" w:hAnsi="Georgia"/>
-          <w:sz w:val="28"/>
-          <w:szCs w:val="28"/>
-          <w:lang w:val="ru-RU"/>
-        </w:rPr>
-        <w:t xml:space="preserve"> 3, </w:t>
-      </w:r>
-      <w:r>
-        <w:rPr>
-          <w:rFonts w:ascii="Georgia" w:hAnsi="Georgia"/>
-          <w:sz w:val="28"/>
-          <w:szCs w:val="28"/>
-          <w:lang w:val="ru-RU"/>
-        </w:rPr>
-        <w:t>принимает</w:t>
-      </w:r>
-      <w:r>
-        <w:rPr>
-          <w:rFonts w:ascii="Georgia" w:hAnsi="Georgia"/>
-          <w:sz w:val="28"/>
-          <w:szCs w:val="28"/>
-          <w:lang w:val="ru-RU"/>
-        </w:rPr>
-        <w:t xml:space="preserve"> </w:t>
-      </w:r>
-      <w:r>
-        <w:rPr>
-          <w:rFonts w:ascii="Georgia" w:hAnsi="Georgia"/>
-          <w:sz w:val="28"/>
-          <w:szCs w:val="28"/>
-          <w:lang w:val="ru-RU"/>
-        </w:rPr>
-        <w:t>в</w:t>
-      </w:r>
-      <w:r>
-        <w:rPr>
-          <w:rFonts w:ascii="Georgia" w:hAnsi="Georgia"/>
-          <w:sz w:val="28"/>
-          <w:szCs w:val="28"/>
-          <w:lang w:val="ru-RU"/>
-        </w:rPr>
-        <w:t xml:space="preserve"> </w:t>
-      </w:r>
-      <w:r>
-        <w:rPr>
-          <w:rFonts w:ascii="Georgia" w:hAnsi="Georgia"/>
-          <w:sz w:val="28"/>
-          <w:szCs w:val="28"/>
-          <w:lang w:val="ru-RU"/>
-        </w:rPr>
-        <w:t>качестве</w:t>
-      </w:r>
-      <w:r>
-        <w:rPr>
-          <w:rFonts w:ascii="Georgia" w:hAnsi="Georgia"/>
-          <w:sz w:val="28"/>
-          <w:szCs w:val="28"/>
-          <w:lang w:val="ru-RU"/>
-        </w:rPr>
-        <w:t xml:space="preserve"> </w:t>
-      </w:r>
-      <w:r>
-        <w:rPr>
-          <w:rFonts w:ascii="Georgia" w:hAnsi="Georgia"/>
-          <w:sz w:val="28"/>
-          <w:szCs w:val="28"/>
-          <w:lang w:val="ru-RU"/>
-        </w:rPr>
-        <w:t>параметров</w:t>
-      </w:r>
-      <w:r>
-        <w:rPr>
-          <w:rFonts w:ascii="Georgia" w:hAnsi="Georgia"/>
-          <w:sz w:val="28"/>
-          <w:szCs w:val="28"/>
-          <w:lang w:val="ru-RU"/>
-        </w:rPr>
-        <w:t xml:space="preserve"> </w:t>
-      </w:r>
-      <w:r>
-        <w:rPr>
-          <w:rFonts w:ascii="Georgia" w:hAnsi="Georgia"/>
-          <w:sz w:val="28"/>
-          <w:szCs w:val="28"/>
-        </w:rPr>
-        <w:t>REQUEST</w:t>
-      </w:r>
-      <w:r>
-        <w:rPr>
-          <w:rFonts w:ascii="Georgia" w:hAnsi="Georgia"/>
-          <w:sz w:val="28"/>
-          <w:szCs w:val="28"/>
-          <w:lang w:val="ru-RU"/>
-        </w:rPr>
-        <w:t xml:space="preserve"> </w:t>
-      </w:r>
-      <w:r>
-        <w:rPr>
-          <w:rFonts w:ascii="Georgia" w:hAnsi="Georgia"/>
-          <w:sz w:val="28"/>
-          <w:szCs w:val="28"/>
-        </w:rPr>
-        <w:t>MODEL</w:t>
-      </w:r>
-      <w:r>
-        <w:rPr>
-          <w:rFonts w:ascii="Georgia" w:hAnsi="Georgia"/>
-          <w:sz w:val="28"/>
-          <w:szCs w:val="28"/>
-          <w:lang w:val="ru-RU"/>
-        </w:rPr>
-        <w:t xml:space="preserve"> </w:t>
-      </w:r>
-      <w:r>
-        <w:rPr>
-          <w:rFonts w:ascii="Consolas" w:hAnsi="Consolas"/>
-          <w:sz w:val="24"/>
-          <w:szCs w:val="24"/>
-          <w:highlight w:val="lightGray"/>
-        </w:rPr>
-        <w:t>User</w:t>
-      </w:r>
-      <w:r>
-        <w:rPr>
-          <w:rFonts w:ascii="Georgia" w:hAnsi="Georgia"/>
-          <w:sz w:val="28"/>
-          <w:szCs w:val="28"/>
-          <w:lang w:val="ru-RU"/>
-        </w:rPr>
-        <w:t xml:space="preserve"> </w:t>
-      </w:r>
-      <w:r>
-        <w:rPr>
-          <w:rFonts w:ascii="Georgia" w:hAnsi="Georgia"/>
-          <w:sz w:val="28"/>
-          <w:szCs w:val="28"/>
-          <w:lang w:val="ru-RU"/>
-        </w:rPr>
-        <w:t>и</w:t>
-      </w:r>
-      <w:r>
-        <w:rPr>
-          <w:rFonts w:ascii="Georgia" w:hAnsi="Georgia"/>
-          <w:sz w:val="28"/>
-          <w:szCs w:val="28"/>
-          <w:lang w:val="ru-RU"/>
-        </w:rPr>
-        <w:t xml:space="preserve"> </w:t>
-      </w:r>
-      <w:r>
-        <w:rPr>
-          <w:rFonts w:ascii="Georgia" w:hAnsi="Georgia"/>
-          <w:sz w:val="28"/>
-          <w:szCs w:val="28"/>
-        </w:rPr>
-        <w:t>Boundary</w:t>
-      </w:r>
-      <w:r>
-        <w:rPr>
-          <w:rFonts w:ascii="Georgia" w:hAnsi="Georgia"/>
-          <w:sz w:val="28"/>
-          <w:szCs w:val="28"/>
-          <w:lang w:val="ru-RU"/>
-        </w:rPr>
-        <w:t xml:space="preserve"> </w:t>
-      </w:r>
-      <w:r>
-        <w:rPr>
-          <w:rFonts w:ascii="Consolas" w:hAnsi="Consolas"/>
-          <w:sz w:val="24"/>
-          <w:szCs w:val="24"/>
-          <w:highlight w:val="lightGray"/>
-        </w:rPr>
-        <w:t>UsersPresenter</w:t>
-      </w:r>
-      <w:r>
-        <w:rPr>
-          <w:rFonts w:ascii="Georgia" w:hAnsi="Georgia"/>
-          <w:sz w:val="28"/>
-          <w:szCs w:val="28"/>
-          <w:lang w:val="ru-RU"/>
-        </w:rPr>
-        <w:t xml:space="preserve">, </w:t>
-      </w:r>
-      <w:r>
-        <w:rPr>
-          <w:rFonts w:ascii="Georgia" w:hAnsi="Georgia"/>
-          <w:sz w:val="28"/>
-          <w:szCs w:val="28"/>
-          <w:lang w:val="ru-RU"/>
-        </w:rPr>
-        <w:t>который</w:t>
-      </w:r>
-      <w:r>
-        <w:rPr>
-          <w:rFonts w:ascii="Georgia" w:hAnsi="Georgia"/>
-          <w:sz w:val="28"/>
-          <w:szCs w:val="28"/>
-          <w:lang w:val="ru-RU"/>
-        </w:rPr>
-        <w:t xml:space="preserve"> </w:t>
-      </w:r>
-      <w:r>
-        <w:rPr>
-          <w:rFonts w:ascii="Georgia" w:hAnsi="Georgia"/>
-          <w:sz w:val="28"/>
-          <w:szCs w:val="28"/>
-          <w:lang w:val="ru-RU"/>
-        </w:rPr>
-        <w:t>реализуется</w:t>
-      </w:r>
-      <w:r>
-        <w:rPr>
-          <w:rFonts w:ascii="Georgia" w:hAnsi="Georgia"/>
-          <w:sz w:val="28"/>
-          <w:szCs w:val="28"/>
-          <w:lang w:val="ru-RU"/>
-        </w:rPr>
-        <w:t xml:space="preserve"> </w:t>
-      </w:r>
-      <w:r>
-        <w:rPr>
-          <w:rFonts w:ascii="Georgia" w:hAnsi="Georgia"/>
-          <w:sz w:val="28"/>
-          <w:szCs w:val="28"/>
-        </w:rPr>
-        <w:t>PRESENTER</w:t>
-      </w:r>
-      <w:r>
-        <w:rPr>
-          <w:rFonts w:ascii="Georgia" w:hAnsi="Georgia"/>
-          <w:sz w:val="28"/>
-          <w:szCs w:val="28"/>
-          <w:lang w:val="ru-RU"/>
-        </w:rPr>
-        <w:t>’</w:t>
-      </w:r>
-      <w:r>
-        <w:rPr>
-          <w:rFonts w:ascii="Georgia" w:hAnsi="Georgia"/>
-          <w:sz w:val="28"/>
-          <w:szCs w:val="28"/>
-          <w:lang w:val="ru-RU"/>
-        </w:rPr>
-        <w:t>ом</w:t>
-      </w:r>
-      <w:r>
-        <w:rPr>
-          <w:rFonts w:ascii="Georgia" w:hAnsi="Georgia"/>
-          <w:sz w:val="28"/>
-          <w:szCs w:val="28"/>
-          <w:lang w:val="ru-RU"/>
-        </w:rPr>
-        <w:t xml:space="preserve"> </w:t>
-      </w:r>
-      <w:r>
-        <w:rPr>
-          <w:rFonts w:ascii="Consolas" w:hAnsi="Consolas"/>
-          <w:sz w:val="24"/>
-          <w:szCs w:val="24"/>
-          <w:highlight w:val="lightGray"/>
-        </w:rPr>
-        <w:t>UsersPresenterImpl</w:t>
-      </w:r>
-    </w:p>
-    <w:p>
-      <w:pPr>
-        <w:spacing w:line="360" w:lineRule="auto"/>
-        <w:rPr>
-          <w:rFonts w:ascii="Georgia" w:hAnsi="Georgia"/>
-          <w:sz w:val="28"/>
-          <w:szCs w:val="28"/>
-          <w:lang w:val="ru-RU"/>
-        </w:rPr>
-      </w:pPr>
-      <w:r>
-        <w:rPr>
-          <w:rFonts w:ascii="Georgia" w:hAnsi="Georgia"/>
-          <w:noProof/>
-          <w:sz w:val="28"/>
-          <w:szCs w:val="28"/>
-        </w:rPr>
-        <w:lastRenderedPageBreak/>
-        <w:drawing>
-          <wp:inline distT="0" distB="0" distL="0" distR="0">
-            <wp:extent cx="5895975" cy="733425"/>
-            <wp:effectExtent l="0" t="0" r="9525" b="9525"/>
-            <wp:docPr id="12" name="Picture 12"/>
-            <wp:cNvGraphicFramePr>
-              <a:graphicFrameLocks xmlns:a="http://schemas.openxmlformats.org/drawingml/2006/main" noChangeAspect="1"/>
-            </wp:cNvGraphicFramePr>
-            <a:graphic xmlns:a="http://schemas.openxmlformats.org/drawingml/2006/main">
-              <a:graphicData uri="http://schemas.openxmlformats.org/drawingml/2006/picture">
-                <pic:pic xmlns:pic="http://schemas.openxmlformats.org/drawingml/2006/picture">
-                  <pic:nvPicPr>
-                    <pic:cNvPr id="0" name="Picture 4"/>
-                    <pic:cNvPicPr>
-                      <a:picLocks noChangeAspect="1" noChangeArrowheads="1"/>
-                    </pic:cNvPicPr>
-                  </pic:nvPicPr>
-                  <pic:blipFill>
-                    <a:blip r:embed="rId14">
-                      <a:extLst>
-                        <a:ext uri="{28A0092B-C50C-407E-A947-70E740481C1C}">
-                          <a14:useLocalDpi xmlns:a14="http://schemas.microsoft.com/office/drawing/2010/main" val="0"/>
-                        </a:ext>
-                      </a:extLst>
-                    </a:blip>
-                    <a:srcRect/>
-                    <a:stretch>
-                      <a:fillRect/>
-                    </a:stretch>
-                  </pic:blipFill>
-                  <pic:spPr bwMode="auto">
-                    <a:xfrm>
-                      <a:off x="0" y="0"/>
-                      <a:ext cx="5895975" cy="733425"/>
-                    </a:xfrm>
-                    <a:prstGeom prst="rect">
-                      <a:avLst/>
-                    </a:prstGeom>
-                    <a:noFill/>
-                    <a:ln>
-                      <a:noFill/>
-                    </a:ln>
-                  </pic:spPr>
-                </pic:pic>
-              </a:graphicData>
-            </a:graphic>
-          </wp:inline>
-        </w:drawing>
-      </w:r>
-    </w:p>
-    <w:p>
-      <w:pPr>
-        <w:spacing w:line="360" w:lineRule="auto"/>
-        <w:rPr>
-          <w:rFonts w:ascii="Georgia" w:hAnsi="Georgia"/>
-          <w:sz w:val="28"/>
-          <w:szCs w:val="28"/>
-          <w:lang w:val="ru-RU"/>
-        </w:rPr>
-      </w:pPr>
-      <w:r>
-        <w:rPr>
-          <w:rFonts w:ascii="Georgia" w:hAnsi="Georgia"/>
-          <w:noProof/>
-          <w:sz w:val="28"/>
-          <w:szCs w:val="28"/>
-        </w:rPr>
-        <w:drawing>
-          <wp:inline distT="0" distB="0" distL="0" distR="0">
-            <wp:extent cx="4391025" cy="3609975"/>
-            <wp:effectExtent l="0" t="0" r="9525" b="9525"/>
-            <wp:docPr id="13" name="Picture 13"/>
-            <wp:cNvGraphicFramePr>
-              <a:graphicFrameLocks xmlns:a="http://schemas.openxmlformats.org/drawingml/2006/main" noChangeAspect="1"/>
-            </wp:cNvGraphicFramePr>
-            <a:graphic xmlns:a="http://schemas.openxmlformats.org/drawingml/2006/main">
-              <a:graphicData uri="http://schemas.openxmlformats.org/drawingml/2006/picture">
-                <pic:pic xmlns:pic="http://schemas.openxmlformats.org/drawingml/2006/picture">
-                  <pic:nvPicPr>
-                    <pic:cNvPr id="0" name="Picture 5"/>
-                    <pic:cNvPicPr>
-                      <a:picLocks noChangeAspect="1" noChangeArrowheads="1"/>
-                    </pic:cNvPicPr>
-                  </pic:nvPicPr>
-                  <pic:blipFill>
-                    <a:blip r:embed="rId15">
-                      <a:extLst>
-                        <a:ext uri="{28A0092B-C50C-407E-A947-70E740481C1C}">
-                          <a14:useLocalDpi xmlns:a14="http://schemas.microsoft.com/office/drawing/2010/main" val="0"/>
-                        </a:ext>
-                      </a:extLst>
-                    </a:blip>
-                    <a:srcRect/>
-                    <a:stretch>
-                      <a:fillRect/>
-                    </a:stretch>
-                  </pic:blipFill>
-                  <pic:spPr bwMode="auto">
-                    <a:xfrm>
-                      <a:off x="0" y="0"/>
-                      <a:ext cx="4391025" cy="3609975"/>
-                    </a:xfrm>
-                    <a:prstGeom prst="rect">
-                      <a:avLst/>
-                    </a:prstGeom>
-                    <a:noFill/>
-                    <a:ln>
-                      <a:noFill/>
-                    </a:ln>
-                  </pic:spPr>
-                </pic:pic>
-              </a:graphicData>
-            </a:graphic>
-          </wp:inline>
-        </w:drawing>
-      </w:r>
-    </w:p>
-    <w:p>
-      <w:pPr>
-        <w:spacing w:line="360" w:lineRule="auto"/>
-        <w:rPr>
-          <w:rFonts w:ascii="Georgia" w:hAnsi="Georgia"/>
-          <w:sz w:val="28"/>
-          <w:szCs w:val="28"/>
-          <w:lang w:val="ru-RU"/>
-        </w:rPr>
-      </w:pPr>
-      <w:r>
-        <w:rPr>
-          <w:rFonts w:ascii="Georgia" w:hAnsi="Georgia"/>
-          <w:sz w:val="28"/>
-          <w:szCs w:val="28"/>
-          <w:lang w:val="ru-RU"/>
-        </w:rPr>
-        <w:t xml:space="preserve">Метод </w:t>
-      </w:r>
-      <w:r>
-        <w:rPr>
-          <w:rFonts w:ascii="Georgia" w:hAnsi="Georgia"/>
-          <w:sz w:val="28"/>
-          <w:szCs w:val="28"/>
-        </w:rPr>
-        <w:t>Controller</w:t>
-      </w:r>
-      <w:r>
-        <w:rPr>
-          <w:rFonts w:ascii="Georgia" w:hAnsi="Georgia"/>
-          <w:sz w:val="28"/>
-          <w:szCs w:val="28"/>
-          <w:lang w:val="ru-RU"/>
-        </w:rPr>
-        <w:t>’</w:t>
-      </w:r>
-      <w:r>
-        <w:rPr>
-          <w:rFonts w:ascii="Georgia" w:hAnsi="Georgia"/>
-          <w:sz w:val="28"/>
-          <w:szCs w:val="28"/>
-        </w:rPr>
-        <w:t>a</w:t>
-      </w:r>
-      <w:r>
-        <w:rPr>
-          <w:rFonts w:ascii="Georgia" w:hAnsi="Georgia"/>
-          <w:sz w:val="28"/>
-          <w:szCs w:val="28"/>
-          <w:lang w:val="ru-RU"/>
-        </w:rPr>
-        <w:t xml:space="preserve">, который использует </w:t>
-      </w:r>
-      <w:r>
-        <w:rPr>
-          <w:rFonts w:ascii="Georgia" w:hAnsi="Georgia"/>
-          <w:sz w:val="28"/>
-          <w:szCs w:val="28"/>
-        </w:rPr>
-        <w:t>INTERACTOR</w:t>
-      </w:r>
-      <w:r>
-        <w:rPr>
-          <w:rFonts w:ascii="Georgia" w:hAnsi="Georgia"/>
-          <w:sz w:val="28"/>
-          <w:szCs w:val="28"/>
-          <w:lang w:val="ru-RU"/>
-        </w:rPr>
-        <w:t xml:space="preserve"> и </w:t>
-      </w:r>
-      <w:r>
-        <w:rPr>
-          <w:rFonts w:ascii="Georgia" w:hAnsi="Georgia"/>
-          <w:sz w:val="28"/>
-          <w:szCs w:val="28"/>
-          <w:lang w:val="ru-RU"/>
-        </w:rPr>
-        <w:t>вызывает</w:t>
-      </w:r>
-      <w:r>
-        <w:rPr>
-          <w:rFonts w:ascii="Georgia" w:hAnsi="Georgia"/>
-          <w:sz w:val="28"/>
-          <w:szCs w:val="28"/>
-          <w:lang w:val="ru-RU"/>
-        </w:rPr>
-        <w:t xml:space="preserve"> его метод</w:t>
-      </w:r>
-      <w:r>
-        <w:rPr>
-          <w:rFonts w:ascii="Georgia" w:hAnsi="Georgia"/>
-          <w:sz w:val="28"/>
-          <w:szCs w:val="28"/>
-          <w:lang w:val="ru-RU"/>
-        </w:rPr>
-        <w:t xml:space="preserve"> </w:t>
-      </w:r>
-      <w:r>
-        <w:rPr>
-          <w:rFonts w:ascii="Georgia" w:hAnsi="Georgia"/>
-          <w:sz w:val="28"/>
-          <w:szCs w:val="28"/>
-          <w:lang w:val="ru-RU"/>
-        </w:rPr>
-        <w:t xml:space="preserve"> </w:t>
-      </w:r>
-      <w:r>
-        <w:rPr>
-          <w:rFonts w:ascii="Consolas" w:hAnsi="Consolas"/>
-          <w:sz w:val="28"/>
-          <w:szCs w:val="28"/>
-          <w:highlight w:val="lightGray"/>
-          <w:lang w:val="ru-RU"/>
-        </w:rPr>
-        <w:t>.</w:t>
-      </w:r>
-      <w:r>
-        <w:rPr>
-          <w:rFonts w:ascii="Consolas" w:hAnsi="Consolas"/>
-          <w:sz w:val="24"/>
-          <w:szCs w:val="24"/>
-          <w:highlight w:val="lightGray"/>
-        </w:rPr>
-        <w:t>addUser</w:t>
-      </w:r>
-      <w:r>
-        <w:rPr>
-          <w:rFonts w:ascii="Consolas" w:hAnsi="Consolas"/>
-          <w:sz w:val="28"/>
-          <w:szCs w:val="28"/>
-          <w:highlight w:val="lightGray"/>
-          <w:lang w:val="ru-RU"/>
-        </w:rPr>
-        <w:t>()</w:t>
-      </w:r>
-      <w:r>
-        <w:rPr>
-          <w:rFonts w:ascii="Georgia" w:hAnsi="Georgia"/>
-          <w:sz w:val="28"/>
-          <w:szCs w:val="28"/>
-          <w:lang w:val="ru-RU"/>
-        </w:rPr>
-        <w:t>,</w:t>
-      </w:r>
-      <w:r>
-        <w:rPr>
-          <w:rFonts w:ascii="Georgia" w:hAnsi="Georgia"/>
-          <w:sz w:val="28"/>
-          <w:szCs w:val="28"/>
-          <w:lang w:val="ru-RU"/>
-        </w:rPr>
-        <w:t xml:space="preserve"> будет иметь следующий вид:</w:t>
-      </w:r>
-    </w:p>
-    <w:p>
-      <w:pPr>
-        <w:spacing w:line="360" w:lineRule="auto"/>
-        <w:rPr>
-          <w:rFonts w:ascii="Georgia" w:hAnsi="Georgia"/>
-          <w:sz w:val="28"/>
-          <w:szCs w:val="28"/>
-          <w:lang w:val="ru-RU"/>
-        </w:rPr>
-      </w:pPr>
-      <w:r>
-        <w:rPr>
-          <w:rFonts w:ascii="Georgia" w:hAnsi="Georgia"/>
-          <w:noProof/>
-          <w:sz w:val="28"/>
-          <w:szCs w:val="28"/>
-        </w:rPr>
-        <w:drawing>
-          <wp:inline distT="0" distB="0" distL="0" distR="0">
-            <wp:extent cx="5143500" cy="2466975"/>
-            <wp:effectExtent l="0" t="0" r="0" b="9525"/>
-            <wp:docPr id="14" name="Picture 14"/>
-            <wp:cNvGraphicFramePr>
-              <a:graphicFrameLocks xmlns:a="http://schemas.openxmlformats.org/drawingml/2006/main" noChangeAspect="1"/>
-            </wp:cNvGraphicFramePr>
-            <a:graphic xmlns:a="http://schemas.openxmlformats.org/drawingml/2006/main">
-              <a:graphicData uri="http://schemas.openxmlformats.org/drawingml/2006/picture">
-                <pic:pic xmlns:pic="http://schemas.openxmlformats.org/drawingml/2006/picture">
-                  <pic:nvPicPr>
-                    <pic:cNvPr id="0" name="Picture 6"/>
-                    <pic:cNvPicPr>
-                      <a:picLocks noChangeAspect="1" noChangeArrowheads="1"/>
-                    </pic:cNvPicPr>
-                  </pic:nvPicPr>
-                  <pic:blipFill>
-                    <a:blip r:embed="rId16">
-                      <a:extLst>
-                        <a:ext uri="{28A0092B-C50C-407E-A947-70E740481C1C}">
-                          <a14:useLocalDpi xmlns:a14="http://schemas.microsoft.com/office/drawing/2010/main" val="0"/>
-                        </a:ext>
-                      </a:extLst>
-                    </a:blip>
-                    <a:srcRect/>
-                    <a:stretch>
-                      <a:fillRect/>
-                    </a:stretch>
-                  </pic:blipFill>
-                  <pic:spPr bwMode="auto">
-                    <a:xfrm>
-                      <a:off x="0" y="0"/>
-                      <a:ext cx="5143500" cy="2466975"/>
-                    </a:xfrm>
-                    <a:prstGeom prst="rect">
-                      <a:avLst/>
-                    </a:prstGeom>
-                    <a:noFill/>
-                    <a:ln>
-                      <a:noFill/>
-                    </a:ln>
-                  </pic:spPr>
-                </pic:pic>
-              </a:graphicData>
-            </a:graphic>
-          </wp:inline>
-        </w:drawing>
-      </w:r>
-    </w:p>
-    <w:p>
-      <w:pPr>
-        <w:spacing w:line="360" w:lineRule="auto"/>
-        <w:rPr>
-          <w:rFonts w:ascii="Georgia" w:hAnsi="Georgia"/>
-          <w:sz w:val="28"/>
-          <w:szCs w:val="28"/>
-          <w:lang w:val="ru-RU"/>
-        </w:rPr>
-      </w:pPr>
-      <w:r>
-        <w:rPr>
-          <w:rFonts w:ascii="Georgia" w:hAnsi="Georgia"/>
-          <w:sz w:val="28"/>
-          <w:szCs w:val="28"/>
-          <w:lang w:val="ru-RU"/>
-        </w:rPr>
-        <w:t xml:space="preserve">Единственная вещь во всем этом, по поводу которой я немного сомневаюсь – это использование </w:t>
-      </w:r>
-      <w:r>
-        <w:rPr>
-          <w:rFonts w:ascii="Georgia" w:hAnsi="Georgia"/>
-          <w:sz w:val="28"/>
-          <w:szCs w:val="28"/>
-        </w:rPr>
-        <w:t>PRESENTER</w:t>
-      </w:r>
-      <w:r>
-        <w:rPr>
-          <w:rFonts w:ascii="Georgia" w:hAnsi="Georgia"/>
-          <w:sz w:val="28"/>
-          <w:szCs w:val="28"/>
-          <w:lang w:val="ru-RU"/>
-        </w:rPr>
-        <w:t>’</w:t>
-      </w:r>
-      <w:r>
-        <w:rPr>
-          <w:rFonts w:ascii="Georgia" w:hAnsi="Georgia"/>
-          <w:sz w:val="28"/>
-          <w:szCs w:val="28"/>
-        </w:rPr>
-        <w:t>a</w:t>
-      </w:r>
-      <w:r>
-        <w:rPr>
-          <w:rFonts w:ascii="Georgia" w:hAnsi="Georgia"/>
-          <w:sz w:val="28"/>
-          <w:szCs w:val="28"/>
-          <w:lang w:val="ru-RU"/>
-        </w:rPr>
-        <w:t xml:space="preserve">. Я предпочитаю, чтобы </w:t>
-      </w:r>
-      <w:r>
-        <w:rPr>
-          <w:rFonts w:ascii="Georgia" w:hAnsi="Georgia"/>
-          <w:sz w:val="28"/>
-          <w:szCs w:val="28"/>
-        </w:rPr>
-        <w:t>INTERACTOR</w:t>
-      </w:r>
-      <w:r>
-        <w:rPr>
-          <w:rFonts w:ascii="Georgia" w:hAnsi="Georgia"/>
-          <w:sz w:val="28"/>
-          <w:szCs w:val="28"/>
-          <w:lang w:val="ru-RU"/>
-        </w:rPr>
-        <w:t xml:space="preserve"> </w:t>
-      </w:r>
-      <w:r>
-        <w:rPr>
-          <w:rFonts w:ascii="Georgia" w:hAnsi="Georgia"/>
-          <w:sz w:val="28"/>
-          <w:szCs w:val="28"/>
-          <w:lang w:val="ru-RU"/>
-        </w:rPr>
-        <w:t xml:space="preserve">возвращал данные в каком-то DTO, а не вводил объект </w:t>
-      </w:r>
-      <w:r>
-        <w:rPr>
-          <w:rFonts w:ascii="Georgia" w:hAnsi="Georgia"/>
-          <w:sz w:val="28"/>
-          <w:szCs w:val="28"/>
-        </w:rPr>
-        <w:t>PRESENTER</w:t>
-      </w:r>
-      <w:r>
-        <w:rPr>
-          <w:rFonts w:ascii="Georgia" w:hAnsi="Georgia"/>
-          <w:sz w:val="28"/>
-          <w:szCs w:val="28"/>
-          <w:lang w:val="ru-RU"/>
-        </w:rPr>
-        <w:t xml:space="preserve">, который заполняется </w:t>
-      </w:r>
-      <w:r>
-        <w:rPr>
-          <w:rFonts w:ascii="Georgia" w:hAnsi="Georgia"/>
-          <w:sz w:val="28"/>
-          <w:szCs w:val="28"/>
-          <w:lang w:val="ru-RU"/>
-        </w:rPr>
-        <w:lastRenderedPageBreak/>
-        <w:t>данными.</w:t>
+        <w:t>, который заполняется данными.</w:t>
       </w:r>
       <w:r>
         <w:rPr>

</xml_diff>